<commit_message>
Pflichtenheft mit mehr Inhalt gefüllt
</commit_message>
<xml_diff>
--- a/Pflichtenheft_WhatToPlay.docx
+++ b/Pflichtenheft_WhatToPlay.docx
@@ -468,53 +468,7 @@
         <w:t>.</w:t>
       </w:r>
       <w:r>
-        <w:t xml:space="preserve"> Der User kann die Präferenzen jederzeit ändern.</w:t>
-      </w:r>
-      <w:r>
-        <w:t xml:space="preserve"> </w:t>
-      </w:r>
-      <w:proofErr w:type="gramStart"/>
-      <w:r>
-        <w:t xml:space="preserve">Des </w:t>
-      </w:r>
-      <w:proofErr w:type="spellStart"/>
-      <w:r>
-        <w:t>weiteren</w:t>
-      </w:r>
-      <w:proofErr w:type="spellEnd"/>
-      <w:proofErr w:type="gramEnd"/>
-      <w:r>
-        <w:t xml:space="preserve"> müssen ein </w:t>
-      </w:r>
-      <w:proofErr w:type="spellStart"/>
-      <w:r>
-        <w:t>Steam</w:t>
-      </w:r>
-      <w:proofErr w:type="spellEnd"/>
-      <w:r>
-        <w:t xml:space="preserve"> Username</w:t>
-      </w:r>
-      <w:r>
-        <w:t xml:space="preserve">, </w:t>
-      </w:r>
-      <w:proofErr w:type="spellStart"/>
-      <w:r>
-        <w:t>Discord</w:t>
-      </w:r>
-      <w:proofErr w:type="spellEnd"/>
-      <w:r>
-        <w:t xml:space="preserve"> Username, </w:t>
-      </w:r>
-      <w:proofErr w:type="spellStart"/>
-      <w:r>
-        <w:t>XBOXLive</w:t>
-      </w:r>
-      <w:proofErr w:type="spellEnd"/>
-      <w:r>
-        <w:t xml:space="preserve"> Username oder ähnliches </w:t>
-      </w:r>
-      <w:r>
-        <w:t>hinterlegt sein</w:t>
+        <w:t xml:space="preserve"> Der User kann die Präferenzen jederzeit ändern</w:t>
       </w:r>
     </w:p>
     <w:p>
@@ -680,18 +634,67 @@
       <w:r>
         <w:t>Sobald ein Spiel Multiplayer beinhaltet, werden ihm andere User angezeigt, die dasselbe Spiel schon als Spielvorschlag erhielten oder in ihrer Liste haben</w:t>
       </w:r>
+      <w:r>
+        <w:t xml:space="preserve">. </w:t>
+      </w:r>
     </w:p>
     <w:p>
       <w:pPr>
         <w:pStyle w:val="Listenabsatz"/>
         <w:ind w:left="360"/>
       </w:pPr>
+      <w:proofErr w:type="gramStart"/>
+      <w:r>
+        <w:t xml:space="preserve">Des </w:t>
+      </w:r>
+      <w:proofErr w:type="spellStart"/>
+      <w:r>
+        <w:t>weiteren</w:t>
+      </w:r>
+      <w:proofErr w:type="spellEnd"/>
+      <w:proofErr w:type="gramEnd"/>
+      <w:r>
+        <w:t xml:space="preserve"> können ein </w:t>
+      </w:r>
+      <w:proofErr w:type="spellStart"/>
+      <w:r>
+        <w:t>Steam</w:t>
+      </w:r>
+      <w:proofErr w:type="spellEnd"/>
+      <w:r>
+        <w:t xml:space="preserve"> Username, </w:t>
+      </w:r>
+      <w:proofErr w:type="spellStart"/>
+      <w:r>
+        <w:t>Discord</w:t>
+      </w:r>
+      <w:proofErr w:type="spellEnd"/>
+      <w:r>
+        <w:t xml:space="preserve"> Username, </w:t>
+      </w:r>
+      <w:proofErr w:type="spellStart"/>
+      <w:r>
+        <w:t>XBOXLive</w:t>
+      </w:r>
+      <w:proofErr w:type="spellEnd"/>
+      <w:r>
+        <w:t xml:space="preserve"> Username oder ähnliches hinterlegt sein</w:t>
+      </w:r>
+      <w:r>
+        <w:t>.</w:t>
+      </w:r>
     </w:p>
     <w:p>
       <w:pPr>
         <w:pStyle w:val="Listenabsatz"/>
         <w:ind w:left="360"/>
       </w:pPr>
+    </w:p>
+    <w:p>
+      <w:pPr>
+        <w:pStyle w:val="Listenabsatz"/>
+        <w:ind w:left="360"/>
+      </w:pPr>
       <w:r>
         <w:t>Spiele</w:t>
       </w:r>
@@ -762,8 +765,33 @@
         <w:ind w:left="360"/>
       </w:pPr>
       <w:r>
+        <w:lastRenderedPageBreak/>
         <w:t>Es können weitere Spiele hinzugefügt zur Datenbank hinzugefügt werden.</w:t>
       </w:r>
+    </w:p>
+    <w:p>
+      <w:pPr>
+        <w:pStyle w:val="Listenabsatz"/>
+        <w:ind w:left="360"/>
+      </w:pPr>
+      <w:r>
+        <w:t>Website</w:t>
+      </w:r>
+    </w:p>
+    <w:p>
+      <w:pPr>
+        <w:pStyle w:val="Listenabsatz"/>
+        <w:ind w:left="360"/>
+      </w:pPr>
+      <w:r>
+        <w:t>Es kann ein FAQ geben, wo einige Fragen bezüglich der Website beantwortet werden könnten.</w:t>
+      </w:r>
+    </w:p>
+    <w:p>
+      <w:pPr>
+        <w:pStyle w:val="Listenabsatz"/>
+        <w:ind w:left="360"/>
+      </w:pPr>
     </w:p>
     <w:p>
       <w:pPr>
@@ -773,9 +801,13 @@
           <w:numId w:val="1"/>
         </w:numPr>
       </w:pPr>
-      <w:r>
-        <w:lastRenderedPageBreak/>
-        <w:t>Abgrenzungskriterien</w:t>
+      <w:proofErr w:type="spellStart"/>
+      <w:r>
+        <w:t>Ab</w:t>
+      </w:r>
+      <w:proofErr w:type="spellEnd"/>
+      <w:r>
+        <w:t>grenzungskriterien</w:t>
       </w:r>
     </w:p>
     <w:p>
@@ -912,21 +944,127 @@
     </w:p>
     <w:p>
       <w:r>
-        <w:t xml:space="preserve">       Der Zugang zur Website ist </w:t>
+        <w:t xml:space="preserve">       Der Zugang zur Website ist unbesch</w:t>
+      </w:r>
+      <w:r>
+        <w:t>r</w:t>
+      </w:r>
+      <w:r>
+        <w:t>änkt zugänglich. Es gibt keine Userbegrenzung.</w:t>
+      </w:r>
+    </w:p>
+    <w:p/>
+    <w:p>
+      <w:pPr>
+        <w:pStyle w:val="Listenabsatz"/>
+        <w:numPr>
+          <w:ilvl w:val="0"/>
+          <w:numId w:val="2"/>
+        </w:numPr>
+        <w:rPr>
+          <w:sz w:val="32"/>
+          <w:szCs w:val="32"/>
+        </w:rPr>
+      </w:pPr>
+      <w:r>
+        <w:rPr>
+          <w:sz w:val="32"/>
+          <w:szCs w:val="32"/>
+        </w:rPr>
+        <w:t>Produktübersicht</w:t>
+      </w:r>
+    </w:p>
+    <w:p>
+      <w:r>
+        <w:t xml:space="preserve">Das Projekt hat folgende Anforderungen bezüglich der Soft-/Hard- und </w:t>
       </w:r>
       <w:proofErr w:type="spellStart"/>
       <w:r>
-        <w:t>unbeschänkt</w:t>
+        <w:t>Orgware</w:t>
       </w:r>
       <w:proofErr w:type="spellEnd"/>
       <w:r>
-        <w:t xml:space="preserve"> zugänglich. Es gibt keine Userbegrenzung.</w:t>
+        <w:t>:</w:t>
       </w:r>
     </w:p>
     <w:p/>
     <w:p>
       <w:r>
-        <w:t>2.4 Produktübersicht</w:t>
+        <w:t>3.1 B</w:t>
+      </w:r>
+      <w:r>
+        <w:t>enötigte Software beim Endanwender</w:t>
+      </w:r>
+    </w:p>
+    <w:p>
+      <w:r>
+        <w:t>Einer der drei Browser jeweils auf dem aktuellsten Stand:</w:t>
+      </w:r>
+    </w:p>
+    <w:p>
+      <w:pPr>
+        <w:pStyle w:val="Listenabsatz"/>
+        <w:numPr>
+          <w:ilvl w:val="0"/>
+          <w:numId w:val="4"/>
+        </w:numPr>
+      </w:pPr>
+      <w:r>
+        <w:t>Firefox</w:t>
+      </w:r>
+    </w:p>
+    <w:p>
+      <w:pPr>
+        <w:pStyle w:val="Listenabsatz"/>
+        <w:numPr>
+          <w:ilvl w:val="0"/>
+          <w:numId w:val="4"/>
+        </w:numPr>
+      </w:pPr>
+      <w:r>
+        <w:t>Chrome</w:t>
+      </w:r>
+    </w:p>
+    <w:p>
+      <w:pPr>
+        <w:pStyle w:val="Listenabsatz"/>
+        <w:numPr>
+          <w:ilvl w:val="0"/>
+          <w:numId w:val="4"/>
+        </w:numPr>
+      </w:pPr>
+      <w:r>
+        <w:t>Edge</w:t>
+      </w:r>
+    </w:p>
+    <w:p/>
+    <w:p>
+      <w:r>
+        <w:t>3.2 Benötigte Software auf dem Server</w:t>
+      </w:r>
+    </w:p>
+    <w:p>
+      <w:r>
+        <w:t>Alter keine Ahnung junge</w:t>
+      </w:r>
+    </w:p>
+    <w:p/>
+    <w:p>
+      <w:r>
+        <w:t>3.3 Benötigte Hardware beim Endanwender</w:t>
+      </w:r>
+    </w:p>
+    <w:p>
+      <w:r>
+        <w:t xml:space="preserve">Internetzugang, sowie ein Computer oder mobiles </w:t>
+      </w:r>
+      <w:proofErr w:type="gramStart"/>
+      <w:r>
+        <w:t>Endgerät( Smartphone</w:t>
+      </w:r>
+      <w:proofErr w:type="gramEnd"/>
+      <w:r>
+        <w:t xml:space="preserve"> / Tablet )</w:t>
       </w:r>
     </w:p>
     <w:p>
@@ -936,15 +1074,1678 @@
       <w:r>
         <w:t xml:space="preserve"> </w:t>
       </w:r>
+    </w:p>
+    <w:p/>
+    <w:p>
+      <w:r>
+        <w:lastRenderedPageBreak/>
+        <w:t>3.4 Benötigte Serverhardware</w:t>
+      </w:r>
+    </w:p>
+    <w:p>
+      <w:r>
+        <w:t>Immer noch keine Ahnung junge</w:t>
+      </w:r>
+    </w:p>
+    <w:p/>
+    <w:p>
+      <w:r>
+        <w:t xml:space="preserve">3.5 </w:t>
+      </w:r>
+      <w:proofErr w:type="spellStart"/>
+      <w:r>
+        <w:t>Orgware</w:t>
+      </w:r>
+      <w:proofErr w:type="spellEnd"/>
+    </w:p>
+    <w:p>
+      <w:r>
+        <w:t>Keine Ahnung</w:t>
+      </w:r>
+    </w:p>
+    <w:p/>
+    <w:p/>
+    <w:p>
+      <w:pPr>
+        <w:rPr>
+          <w:sz w:val="32"/>
+          <w:szCs w:val="32"/>
+        </w:rPr>
+      </w:pPr>
+      <w:r>
+        <w:rPr>
+          <w:sz w:val="32"/>
+          <w:szCs w:val="32"/>
+        </w:rPr>
+        <w:t>4. Produktfunktionen</w:t>
+      </w:r>
+    </w:p>
+    <w:p>
+      <w:r>
+        <w:t>Die Website soll diverse Funktionen erfüllen</w:t>
+      </w:r>
+    </w:p>
+    <w:p/>
+    <w:p>
+      <w:r>
+        <w:t xml:space="preserve">4.1. </w:t>
+      </w:r>
+      <w:proofErr w:type="spellStart"/>
+      <w:r>
+        <w:t>Useraccount</w:t>
+      </w:r>
+      <w:proofErr w:type="spellEnd"/>
+      <w:r>
+        <w:t xml:space="preserve"> / </w:t>
+      </w:r>
+      <w:proofErr w:type="spellStart"/>
+      <w:r>
+        <w:t>Accountmanagment</w:t>
+      </w:r>
+      <w:proofErr w:type="spellEnd"/>
+    </w:p>
+    <w:p>
+      <w:r>
+        <w:t>Benutzer der Website können unter Angabe ihrer E-Mail-</w:t>
+      </w:r>
+      <w:proofErr w:type="spellStart"/>
+      <w:r>
+        <w:t>Adresseeines</w:t>
+      </w:r>
+      <w:proofErr w:type="spellEnd"/>
+      <w:r>
+        <w:t xml:space="preserve"> Usernames und eines Passworts ein Account erstellen.</w:t>
+      </w:r>
+    </w:p>
+    <w:p>
+      <w:r>
+        <w:t>Auf diesem Account werden die Präferenzen gespeichert, so wie die möglichen Kann-Kriterien, wie eine Speicherliste.</w:t>
+      </w:r>
+    </w:p>
+    <w:p>
+      <w:r>
+        <w:t>Der User kann seine Präferenzen jederzeit ändern und erhält somit andere Vorschläge.</w:t>
+      </w:r>
+    </w:p>
+    <w:p>
+      <w:r>
+        <w:t>Der User kann sein Account löschen, sofern er es denn möchte, wird aber nochmal gefragt, ob er sich da ganz sicher ist.</w:t>
+      </w:r>
+    </w:p>
+    <w:p>
+      <w:r>
+        <w:t xml:space="preserve">Falls ein User ein Account erstellt hat, muss er sich über einen </w:t>
+      </w:r>
+      <w:proofErr w:type="spellStart"/>
+      <w:r>
+        <w:t>Verifizerungslink</w:t>
+      </w:r>
+      <w:proofErr w:type="spellEnd"/>
+      <w:r>
+        <w:t xml:space="preserve"> in seiner E-Mail bestätigen, um sicherzustellen, dass man nur eigene E-Mail-Adressen nutzt.</w:t>
+      </w:r>
+    </w:p>
+    <w:p>
+      <w:r>
+        <w:t xml:space="preserve">Der User kann auch diverse Benutzernamen von Videospielplattformen wie </w:t>
+      </w:r>
+      <w:proofErr w:type="spellStart"/>
+      <w:r>
+        <w:t>Steam</w:t>
+      </w:r>
+      <w:proofErr w:type="spellEnd"/>
+      <w:r>
+        <w:t xml:space="preserve"> </w:t>
+      </w:r>
+      <w:proofErr w:type="spellStart"/>
+      <w:r>
+        <w:t>u.ä.</w:t>
+      </w:r>
+      <w:proofErr w:type="spellEnd"/>
+      <w:r>
+        <w:t xml:space="preserve"> angeben, die auch für weitere Kann-kriterien nützlich werden kann</w:t>
+      </w:r>
+      <w:r>
+        <w:t>.</w:t>
+      </w:r>
+    </w:p>
+    <w:p>
+      <w:r>
+        <w:t>Der User kann sich an- und abmelden.</w:t>
+      </w:r>
+    </w:p>
+    <w:p/>
+    <w:p>
+      <w:r>
+        <w:t>4.</w:t>
+      </w:r>
+      <w:r>
+        <w:t>2</w:t>
+      </w:r>
+      <w:r>
+        <w:t xml:space="preserve"> Spielepräferenzen</w:t>
+      </w:r>
+    </w:p>
+    <w:p>
+      <w:r>
+        <w:t xml:space="preserve">Der User kann </w:t>
+      </w:r>
+      <w:r>
+        <w:t>die nötigen Präferenzen konfigurieren, damit ihm ein persönliches Spiel vorgeschlagen werden kann.</w:t>
+      </w:r>
+    </w:p>
+    <w:p>
+      <w:r>
+        <w:t>Am wichtigsten sind hierbei die Kategorien Plattform, um festzustellen, welche Spiele der User überhaupt spielen kann und das Budget, denn viele können sich keine Vollpreistitel leisten.</w:t>
+      </w:r>
+    </w:p>
+    <w:p>
+      <w:r>
+        <w:t xml:space="preserve">Des </w:t>
+      </w:r>
+      <w:proofErr w:type="spellStart"/>
+      <w:r>
+        <w:t>Weiteren</w:t>
+      </w:r>
+      <w:proofErr w:type="spellEnd"/>
+      <w:r>
+        <w:t xml:space="preserve"> kann man </w:t>
+      </w:r>
+      <w:proofErr w:type="gramStart"/>
+      <w:r>
+        <w:t>ein ungefähren Zeitaufwand</w:t>
+      </w:r>
+      <w:proofErr w:type="gramEnd"/>
+      <w:r>
+        <w:t xml:space="preserve"> angeben, da einige kürzere und andere längere Spiele bevorzugen</w:t>
+      </w:r>
+      <w:r>
+        <w:t xml:space="preserve">. </w:t>
+      </w:r>
+    </w:p>
+    <w:p>
+      <w:r>
+        <w:t xml:space="preserve">Weiterhin kann man die für Spiele typischen Kategorien personalisieren wie Genre, Single/Multiplayer, Erscheinungsjahr </w:t>
+      </w:r>
+      <w:proofErr w:type="spellStart"/>
+      <w:r>
+        <w:t>u.ä.</w:t>
+      </w:r>
+      <w:proofErr w:type="spellEnd"/>
+      <w:r>
+        <w:t xml:space="preserve"> einstellen.</w:t>
+      </w:r>
+    </w:p>
+    <w:p>
+      <w:r>
+        <w:t>Die Spielepräferenzen werden mit Checkboxen und ähnlichem eingestellt, um Fehleingaben zu vermeiden.</w:t>
+      </w:r>
+    </w:p>
+    <w:p/>
+    <w:p>
+      <w:r>
+        <w:t>4.3 Spielevorschlag</w:t>
+      </w:r>
+    </w:p>
+    <w:p>
+      <w:r>
+        <w:t>Nachdem der User in seinem Account die Präferenzen definiert hat, kann er auf der Homepage einen Knopf drücken, wo ihm ein Spielevorschlag generiert wird. Das Spiel mit den vorher erwähnten Eckdaten sowie eines Covers werden dem User dann angezeigt. Danach kann der User sich einen neuen Spielevorschlag generieren lassen und/oder den schon generierten Vorschlag als uninteressant werten, falls das Kann-Kriterium erfüllt wird, kann der User den Spielevorschlag auch in eine persönliche Liste speichern.</w:t>
+      </w:r>
+    </w:p>
+    <w:p/>
+    <w:p/>
+    <w:p/>
+    <w:p/>
+    <w:p>
+      <w:pPr>
+        <w:rPr>
+          <w:sz w:val="32"/>
+          <w:szCs w:val="32"/>
+        </w:rPr>
+      </w:pPr>
+      <w:r>
+        <w:rPr>
+          <w:sz w:val="32"/>
+          <w:szCs w:val="32"/>
+        </w:rPr>
+        <w:lastRenderedPageBreak/>
+        <w:t>5. Produktdaten</w:t>
+      </w:r>
+    </w:p>
+    <w:p>
+      <w:r>
+        <w:t xml:space="preserve">Für die Website sind </w:t>
+      </w:r>
+      <w:r>
+        <w:t>folgende Informationen</w:t>
+      </w:r>
+      <w:r>
+        <w:t xml:space="preserve"> relevant für die Speicherung</w:t>
+      </w:r>
+      <w:r>
+        <w:t>:</w:t>
+      </w:r>
+    </w:p>
+    <w:p/>
+    <w:p>
+      <w:r>
+        <w:t>Tabelle User:</w:t>
+      </w:r>
+    </w:p>
+    <w:p>
+      <w:pPr>
+        <w:pStyle w:val="Listenabsatz"/>
+        <w:numPr>
+          <w:ilvl w:val="0"/>
+          <w:numId w:val="7"/>
+        </w:numPr>
+      </w:pPr>
+      <w:r>
+        <w:t>Username</w:t>
+      </w:r>
+    </w:p>
+    <w:p>
+      <w:pPr>
+        <w:pStyle w:val="Listenabsatz"/>
+        <w:numPr>
+          <w:ilvl w:val="0"/>
+          <w:numId w:val="7"/>
+        </w:numPr>
+      </w:pPr>
+      <w:r>
+        <w:t>Passwort</w:t>
+      </w:r>
+    </w:p>
+    <w:p>
+      <w:pPr>
+        <w:pStyle w:val="Listenabsatz"/>
+        <w:numPr>
+          <w:ilvl w:val="0"/>
+          <w:numId w:val="7"/>
+        </w:numPr>
+      </w:pPr>
+      <w:r>
+        <w:t>E-Mail-Adresse</w:t>
+      </w:r>
+    </w:p>
+    <w:p>
+      <w:pPr>
+        <w:pStyle w:val="Listenabsatz"/>
+        <w:numPr>
+          <w:ilvl w:val="0"/>
+          <w:numId w:val="7"/>
+        </w:numPr>
+      </w:pPr>
+      <w:r>
+        <w:t>Desinteressenliste</w:t>
+      </w:r>
+    </w:p>
+    <w:p>
+      <w:pPr>
+        <w:pStyle w:val="Listenabsatz"/>
+        <w:numPr>
+          <w:ilvl w:val="0"/>
+          <w:numId w:val="7"/>
+        </w:numPr>
+      </w:pPr>
+      <w:r>
+        <w:t>Ggf. Interessenliste</w:t>
+      </w:r>
+    </w:p>
+    <w:p/>
+    <w:p>
+      <w:r>
+        <w:t>Tabelle Präferenzen:</w:t>
+      </w:r>
+    </w:p>
+    <w:p>
+      <w:pPr>
+        <w:pStyle w:val="Listenabsatz"/>
+        <w:numPr>
+          <w:ilvl w:val="0"/>
+          <w:numId w:val="8"/>
+        </w:numPr>
+      </w:pPr>
+      <w:r>
+        <w:t>Plattform</w:t>
+      </w:r>
+    </w:p>
+    <w:p>
+      <w:pPr>
+        <w:pStyle w:val="Listenabsatz"/>
+        <w:numPr>
+          <w:ilvl w:val="0"/>
+          <w:numId w:val="8"/>
+        </w:numPr>
+      </w:pPr>
+      <w:r>
+        <w:t>Budget</w:t>
+      </w:r>
+    </w:p>
+    <w:p>
+      <w:pPr>
+        <w:pStyle w:val="Listenabsatz"/>
+        <w:numPr>
+          <w:ilvl w:val="0"/>
+          <w:numId w:val="8"/>
+        </w:numPr>
+      </w:pPr>
+      <w:r>
+        <w:t>Die Verschiedenen Genres</w:t>
+      </w:r>
+    </w:p>
+    <w:p/>
+    <w:p>
+      <w:r>
+        <w:t>Tabelle Spiel:</w:t>
+      </w:r>
+    </w:p>
+    <w:p>
+      <w:pPr>
+        <w:pStyle w:val="Listenabsatz"/>
+        <w:numPr>
+          <w:ilvl w:val="0"/>
+          <w:numId w:val="9"/>
+        </w:numPr>
+      </w:pPr>
+      <w:r>
+        <w:t>Cover Artwork</w:t>
+      </w:r>
+    </w:p>
+    <w:p>
+      <w:pPr>
+        <w:pStyle w:val="Listenabsatz"/>
+        <w:numPr>
+          <w:ilvl w:val="0"/>
+          <w:numId w:val="9"/>
+        </w:numPr>
+      </w:pPr>
+      <w:r>
+        <w:t>Beschreibung</w:t>
+      </w:r>
+    </w:p>
+    <w:p>
+      <w:pPr>
+        <w:pStyle w:val="Listenabsatz"/>
+        <w:numPr>
+          <w:ilvl w:val="0"/>
+          <w:numId w:val="9"/>
+        </w:numPr>
+      </w:pPr>
+      <w:r>
+        <w:t>Durchschnittsspielzeit</w:t>
+      </w:r>
+    </w:p>
+    <w:p/>
+    <w:p>
+      <w:pPr>
+        <w:rPr>
+          <w:sz w:val="32"/>
+          <w:szCs w:val="32"/>
+        </w:rPr>
+      </w:pPr>
+      <w:r>
+        <w:rPr>
+          <w:sz w:val="32"/>
+          <w:szCs w:val="32"/>
+        </w:rPr>
+        <w:t>6. Produktleistungen</w:t>
+      </w:r>
+    </w:p>
+    <w:p>
+      <w:r>
+        <w:t>Folgende Leistungen sollten erfüllt sein:</w:t>
+      </w:r>
+    </w:p>
+    <w:p/>
+    <w:p>
+      <w:r>
+        <w:t>6.</w:t>
+      </w:r>
+      <w:r>
+        <w:t>1</w:t>
+      </w:r>
+      <w:r>
+        <w:t xml:space="preserve"> Schlankes </w:t>
+      </w:r>
+      <w:proofErr w:type="spellStart"/>
+      <w:proofErr w:type="gramStart"/>
+      <w:r>
+        <w:t>BackEnd</w:t>
+      </w:r>
+      <w:proofErr w:type="spellEnd"/>
+      <w:proofErr w:type="gramEnd"/>
+    </w:p>
+    <w:p>
+      <w:pPr>
+        <w:rPr>
+          <w:rFonts w:ascii="Calibri" w:hAnsi="Calibri" w:cs="Calibri"/>
+        </w:rPr>
+      </w:pPr>
+      <w:r>
+        <w:rPr>
+          <w:rFonts w:ascii="Calibri" w:hAnsi="Calibri" w:cs="Calibri"/>
+        </w:rPr>
+        <w:t xml:space="preserve">Sowohl das </w:t>
+      </w:r>
+      <w:proofErr w:type="gramStart"/>
+      <w:r>
+        <w:rPr>
+          <w:rFonts w:ascii="Calibri" w:hAnsi="Calibri" w:cs="Calibri"/>
+        </w:rPr>
+        <w:t>Frontend,</w:t>
+      </w:r>
+      <w:proofErr w:type="gramEnd"/>
+      <w:r>
+        <w:rPr>
+          <w:rFonts w:ascii="Calibri" w:hAnsi="Calibri" w:cs="Calibri"/>
+        </w:rPr>
+        <w:t xml:space="preserve"> als auch das Backend soll minimalistisch ausgelegt sein. Letzteres sollte auch auf weniger </w:t>
+      </w:r>
+      <w:r>
+        <w:rPr>
+          <w:rFonts w:ascii="Calibri" w:hAnsi="Calibri" w:cs="Calibri"/>
+        </w:rPr>
+        <w:t>leistungsfähigen</w:t>
+      </w:r>
+      <w:r>
+        <w:rPr>
+          <w:rFonts w:ascii="Calibri" w:hAnsi="Calibri" w:cs="Calibri"/>
+        </w:rPr>
+        <w:t xml:space="preserve"> Servern schnell und sicher funktionieren. </w:t>
+      </w:r>
+    </w:p>
+    <w:p>
+      <w:pPr>
+        <w:rPr>
+          <w:rFonts w:ascii="Calibri" w:hAnsi="Calibri" w:cs="Calibri"/>
+        </w:rPr>
+      </w:pPr>
+    </w:p>
+    <w:p>
+      <w:pPr>
+        <w:rPr>
+          <w:rFonts w:ascii="Calibri" w:hAnsi="Calibri" w:cs="Calibri"/>
+        </w:rPr>
+      </w:pPr>
+    </w:p>
+    <w:p>
+      <w:pPr>
+        <w:rPr>
+          <w:rFonts w:ascii="Calibri" w:hAnsi="Calibri" w:cs="Calibri"/>
+        </w:rPr>
+      </w:pPr>
+    </w:p>
+    <w:p>
+      <w:pPr>
+        <w:rPr>
+          <w:rFonts w:ascii="Calibri" w:hAnsi="Calibri" w:cs="Calibri"/>
+        </w:rPr>
+      </w:pPr>
+    </w:p>
+    <w:p>
+      <w:pPr>
+        <w:rPr>
+          <w:rFonts w:ascii="Calibri" w:hAnsi="Calibri" w:cs="Calibri"/>
+        </w:rPr>
+      </w:pPr>
+    </w:p>
+    <w:p>
+      <w:pPr>
+        <w:rPr>
+          <w:rFonts w:ascii="Calibri" w:hAnsi="Calibri" w:cs="Calibri"/>
+        </w:rPr>
+      </w:pPr>
+    </w:p>
+    <w:p>
+      <w:pPr>
+        <w:rPr>
+          <w:rFonts w:ascii="Calibri" w:hAnsi="Calibri" w:cs="Calibri"/>
+        </w:rPr>
+      </w:pPr>
+    </w:p>
+    <w:p>
+      <w:pPr>
+        <w:rPr>
+          <w:rFonts w:ascii="Calibri" w:hAnsi="Calibri" w:cs="Calibri"/>
+        </w:rPr>
+      </w:pPr>
+    </w:p>
+    <w:p>
+      <w:pPr>
+        <w:rPr>
+          <w:rFonts w:ascii="Calibri" w:hAnsi="Calibri" w:cs="Calibri"/>
+        </w:rPr>
+      </w:pPr>
+    </w:p>
+    <w:p>
+      <w:pPr>
+        <w:rPr>
+          <w:rFonts w:ascii="Calibri" w:hAnsi="Calibri" w:cs="Calibri"/>
+        </w:rPr>
+      </w:pPr>
+    </w:p>
+    <w:p>
+      <w:pPr>
+        <w:rPr>
+          <w:rFonts w:ascii="Calibri" w:hAnsi="Calibri" w:cs="Calibri"/>
+        </w:rPr>
+      </w:pPr>
+    </w:p>
+    <w:p>
+      <w:pPr>
+        <w:rPr>
+          <w:rFonts w:ascii="Calibri" w:hAnsi="Calibri" w:cs="Calibri"/>
+        </w:rPr>
+      </w:pPr>
+    </w:p>
+    <w:p>
+      <w:pPr>
+        <w:rPr>
+          <w:rFonts w:ascii="Calibri" w:hAnsi="Calibri" w:cs="Calibri"/>
+        </w:rPr>
+      </w:pPr>
+    </w:p>
+    <w:p>
+      <w:pPr>
+        <w:rPr>
+          <w:rFonts w:ascii="Calibri" w:hAnsi="Calibri" w:cs="Calibri"/>
+        </w:rPr>
+      </w:pPr>
+    </w:p>
+    <w:p>
+      <w:pPr>
+        <w:rPr>
+          <w:rFonts w:ascii="Calibri" w:hAnsi="Calibri" w:cs="Calibri"/>
+        </w:rPr>
+      </w:pPr>
+    </w:p>
+    <w:p>
+      <w:pPr>
+        <w:rPr>
+          <w:rFonts w:ascii="Calibri" w:hAnsi="Calibri" w:cs="Calibri"/>
+          <w:sz w:val="32"/>
+          <w:szCs w:val="32"/>
+        </w:rPr>
+      </w:pPr>
+      <w:r>
+        <w:rPr>
+          <w:rFonts w:ascii="Calibri" w:hAnsi="Calibri" w:cs="Calibri"/>
+          <w:sz w:val="32"/>
+          <w:szCs w:val="32"/>
+        </w:rPr>
+        <w:t>7.Qualitätsanforderungen</w:t>
+      </w:r>
+    </w:p>
+    <w:p/>
+    <w:tbl>
+      <w:tblPr>
+        <w:tblStyle w:val="Tabellenraster"/>
+        <w:tblW w:w="0" w:type="auto"/>
+        <w:tblLook w:val="04A0" w:firstRow="1" w:lastRow="0" w:firstColumn="1" w:lastColumn="0" w:noHBand="0" w:noVBand="1"/>
+      </w:tblPr>
+      <w:tblGrid>
+        <w:gridCol w:w="2263"/>
+        <w:gridCol w:w="1701"/>
+        <w:gridCol w:w="1602"/>
+        <w:gridCol w:w="1942"/>
+        <w:gridCol w:w="1548"/>
+      </w:tblGrid>
+      <w:tr>
+        <w:tc>
+          <w:tcPr>
+            <w:tcW w:w="2263" w:type="dxa"/>
+          </w:tcPr>
+          <w:p>
+            <w:r>
+              <w:t>Produktqualität</w:t>
+            </w:r>
+          </w:p>
+        </w:tc>
+        <w:tc>
+          <w:tcPr>
+            <w:tcW w:w="1701" w:type="dxa"/>
+          </w:tcPr>
+          <w:p>
+            <w:pPr>
+              <w:jc w:val="center"/>
+            </w:pPr>
+            <w:r>
+              <w:t xml:space="preserve">Sehr </w:t>
+            </w:r>
+            <w:r>
+              <w:t>g</w:t>
+            </w:r>
+            <w:r>
+              <w:t>ut</w:t>
+            </w:r>
+          </w:p>
+        </w:tc>
+        <w:tc>
+          <w:tcPr>
+            <w:tcW w:w="1602" w:type="dxa"/>
+          </w:tcPr>
+          <w:p>
+            <w:pPr>
+              <w:jc w:val="center"/>
+            </w:pPr>
+            <w:r>
+              <w:t>Gut</w:t>
+            </w:r>
+          </w:p>
+        </w:tc>
+        <w:tc>
+          <w:tcPr>
+            <w:tcW w:w="1942" w:type="dxa"/>
+          </w:tcPr>
+          <w:p>
+            <w:pPr>
+              <w:jc w:val="center"/>
+            </w:pPr>
+            <w:r>
+              <w:t>Normal</w:t>
+            </w:r>
+          </w:p>
+        </w:tc>
+        <w:tc>
+          <w:tcPr>
+            <w:tcW w:w="1548" w:type="dxa"/>
+          </w:tcPr>
+          <w:p>
+            <w:pPr>
+              <w:jc w:val="center"/>
+            </w:pPr>
+            <w:r>
+              <w:t>Nicht relevant</w:t>
+            </w:r>
+          </w:p>
+        </w:tc>
+      </w:tr>
+      <w:tr>
+        <w:tc>
+          <w:tcPr>
+            <w:tcW w:w="2263" w:type="dxa"/>
+          </w:tcPr>
+          <w:p>
+            <w:pPr>
+              <w:rPr>
+                <w:b/>
+                <w:bCs/>
+              </w:rPr>
+            </w:pPr>
+            <w:r>
+              <w:rPr>
+                <w:b/>
+                <w:bCs/>
+              </w:rPr>
+              <w:t>Funktionalität</w:t>
+            </w:r>
+            <w:r>
+              <w:rPr>
+                <w:b/>
+                <w:bCs/>
+              </w:rPr>
+              <w:t>en</w:t>
+            </w:r>
+          </w:p>
+        </w:tc>
+        <w:tc>
+          <w:tcPr>
+            <w:tcW w:w="1701" w:type="dxa"/>
+          </w:tcPr>
+          <w:p/>
+        </w:tc>
+        <w:tc>
+          <w:tcPr>
+            <w:tcW w:w="1602" w:type="dxa"/>
+          </w:tcPr>
+          <w:p/>
+        </w:tc>
+        <w:tc>
+          <w:tcPr>
+            <w:tcW w:w="1942" w:type="dxa"/>
+          </w:tcPr>
+          <w:p/>
+        </w:tc>
+        <w:tc>
+          <w:tcPr>
+            <w:tcW w:w="1548" w:type="dxa"/>
+          </w:tcPr>
+          <w:p/>
+        </w:tc>
+      </w:tr>
+      <w:tr>
+        <w:tc>
+          <w:tcPr>
+            <w:tcW w:w="2263" w:type="dxa"/>
+          </w:tcPr>
+          <w:p>
+            <w:r>
+              <w:t>Angemessenheit</w:t>
+            </w:r>
+          </w:p>
+        </w:tc>
+        <w:tc>
+          <w:tcPr>
+            <w:tcW w:w="1701" w:type="dxa"/>
+          </w:tcPr>
+          <w:p/>
+        </w:tc>
+        <w:tc>
+          <w:tcPr>
+            <w:tcW w:w="1602" w:type="dxa"/>
+          </w:tcPr>
+          <w:p/>
+        </w:tc>
+        <w:tc>
+          <w:tcPr>
+            <w:tcW w:w="1942" w:type="dxa"/>
+          </w:tcPr>
+          <w:p>
+            <w:pPr>
+              <w:jc w:val="center"/>
+            </w:pPr>
+            <w:r>
+              <w:t>x</w:t>
+            </w:r>
+          </w:p>
+        </w:tc>
+        <w:tc>
+          <w:tcPr>
+            <w:tcW w:w="1548" w:type="dxa"/>
+          </w:tcPr>
+          <w:p/>
+        </w:tc>
+      </w:tr>
+      <w:tr>
+        <w:tc>
+          <w:tcPr>
+            <w:tcW w:w="2263" w:type="dxa"/>
+          </w:tcPr>
+          <w:p>
+            <w:r>
+              <w:lastRenderedPageBreak/>
+              <w:t>Richtigkeit</w:t>
+            </w:r>
+          </w:p>
+        </w:tc>
+        <w:tc>
+          <w:tcPr>
+            <w:tcW w:w="1701" w:type="dxa"/>
+          </w:tcPr>
+          <w:p/>
+        </w:tc>
+        <w:tc>
+          <w:tcPr>
+            <w:tcW w:w="1602" w:type="dxa"/>
+          </w:tcPr>
+          <w:p>
+            <w:pPr>
+              <w:jc w:val="center"/>
+            </w:pPr>
+            <w:r>
+              <w:t>x</w:t>
+            </w:r>
+          </w:p>
+        </w:tc>
+        <w:tc>
+          <w:tcPr>
+            <w:tcW w:w="1942" w:type="dxa"/>
+          </w:tcPr>
+          <w:p/>
+        </w:tc>
+        <w:tc>
+          <w:tcPr>
+            <w:tcW w:w="1548" w:type="dxa"/>
+          </w:tcPr>
+          <w:p/>
+        </w:tc>
+      </w:tr>
+      <w:tr>
+        <w:tc>
+          <w:tcPr>
+            <w:tcW w:w="2263" w:type="dxa"/>
+          </w:tcPr>
+          <w:p>
+            <w:r>
+              <w:t>Ordnungsmäßigkeit</w:t>
+            </w:r>
+          </w:p>
+        </w:tc>
+        <w:tc>
+          <w:tcPr>
+            <w:tcW w:w="1701" w:type="dxa"/>
+          </w:tcPr>
+          <w:p/>
+        </w:tc>
+        <w:tc>
+          <w:tcPr>
+            <w:tcW w:w="1602" w:type="dxa"/>
+          </w:tcPr>
+          <w:p>
+            <w:pPr>
+              <w:jc w:val="center"/>
+            </w:pPr>
+            <w:r>
+              <w:t>x</w:t>
+            </w:r>
+          </w:p>
+        </w:tc>
+        <w:tc>
+          <w:tcPr>
+            <w:tcW w:w="1942" w:type="dxa"/>
+          </w:tcPr>
+          <w:p/>
+        </w:tc>
+        <w:tc>
+          <w:tcPr>
+            <w:tcW w:w="1548" w:type="dxa"/>
+          </w:tcPr>
+          <w:p/>
+        </w:tc>
+      </w:tr>
+      <w:tr>
+        <w:tc>
+          <w:tcPr>
+            <w:tcW w:w="2263" w:type="dxa"/>
+          </w:tcPr>
+          <w:p>
+            <w:r>
+              <w:t>Sicherheit</w:t>
+            </w:r>
+          </w:p>
+        </w:tc>
+        <w:tc>
+          <w:tcPr>
+            <w:tcW w:w="1701" w:type="dxa"/>
+          </w:tcPr>
+          <w:p/>
+        </w:tc>
+        <w:tc>
+          <w:tcPr>
+            <w:tcW w:w="1602" w:type="dxa"/>
+          </w:tcPr>
+          <w:p/>
+        </w:tc>
+        <w:tc>
+          <w:tcPr>
+            <w:tcW w:w="1942" w:type="dxa"/>
+          </w:tcPr>
+          <w:p>
+            <w:pPr>
+              <w:jc w:val="center"/>
+            </w:pPr>
+            <w:r>
+              <w:t>x</w:t>
+            </w:r>
+          </w:p>
+        </w:tc>
+        <w:tc>
+          <w:tcPr>
+            <w:tcW w:w="1548" w:type="dxa"/>
+          </w:tcPr>
+          <w:p/>
+        </w:tc>
+      </w:tr>
+      <w:tr>
+        <w:tc>
+          <w:tcPr>
+            <w:tcW w:w="2263" w:type="dxa"/>
+          </w:tcPr>
+          <w:p>
+            <w:pPr>
+              <w:rPr>
+                <w:b/>
+                <w:bCs/>
+              </w:rPr>
+            </w:pPr>
+            <w:r>
+              <w:rPr>
+                <w:b/>
+                <w:bCs/>
+              </w:rPr>
+              <w:t>Benutzbarkeit</w:t>
+            </w:r>
+          </w:p>
+        </w:tc>
+        <w:tc>
+          <w:tcPr>
+            <w:tcW w:w="1701" w:type="dxa"/>
+          </w:tcPr>
+          <w:p/>
+        </w:tc>
+        <w:tc>
+          <w:tcPr>
+            <w:tcW w:w="1602" w:type="dxa"/>
+          </w:tcPr>
+          <w:p/>
+        </w:tc>
+        <w:tc>
+          <w:tcPr>
+            <w:tcW w:w="1942" w:type="dxa"/>
+          </w:tcPr>
+          <w:p/>
+        </w:tc>
+        <w:tc>
+          <w:tcPr>
+            <w:tcW w:w="1548" w:type="dxa"/>
+          </w:tcPr>
+          <w:p/>
+        </w:tc>
+      </w:tr>
+      <w:tr>
+        <w:trPr>
+          <w:trHeight w:val="76"/>
+        </w:trPr>
+        <w:tc>
+          <w:tcPr>
+            <w:tcW w:w="2263" w:type="dxa"/>
+          </w:tcPr>
+          <w:p>
+            <w:r>
+              <w:t>Verständlichkeit</w:t>
+            </w:r>
+          </w:p>
+        </w:tc>
+        <w:tc>
+          <w:tcPr>
+            <w:tcW w:w="1701" w:type="dxa"/>
+          </w:tcPr>
+          <w:p>
+            <w:pPr>
+              <w:jc w:val="center"/>
+            </w:pPr>
+            <w:r>
+              <w:t>x</w:t>
+            </w:r>
+          </w:p>
+        </w:tc>
+        <w:tc>
+          <w:tcPr>
+            <w:tcW w:w="1602" w:type="dxa"/>
+          </w:tcPr>
+          <w:p/>
+        </w:tc>
+        <w:tc>
+          <w:tcPr>
+            <w:tcW w:w="1942" w:type="dxa"/>
+          </w:tcPr>
+          <w:p/>
+        </w:tc>
+        <w:tc>
+          <w:tcPr>
+            <w:tcW w:w="1548" w:type="dxa"/>
+          </w:tcPr>
+          <w:p/>
+        </w:tc>
+      </w:tr>
+    </w:tbl>
+    <w:p/>
+    <w:tbl>
+      <w:tblPr>
+        <w:tblStyle w:val="Tabellenraster"/>
+        <w:tblW w:w="0" w:type="auto"/>
+        <w:tblLook w:val="04A0" w:firstRow="1" w:lastRow="0" w:firstColumn="1" w:lastColumn="0" w:noHBand="0" w:noVBand="1"/>
+      </w:tblPr>
+      <w:tblGrid>
+        <w:gridCol w:w="2263"/>
+        <w:gridCol w:w="1667"/>
+        <w:gridCol w:w="1667"/>
+        <w:gridCol w:w="1911"/>
+        <w:gridCol w:w="1548"/>
+      </w:tblGrid>
+      <w:tr>
+        <w:trPr>
+          <w:trHeight w:val="76"/>
+        </w:trPr>
+        <w:tc>
+          <w:tcPr>
+            <w:tcW w:w="2263" w:type="dxa"/>
+          </w:tcPr>
+          <w:p>
+            <w:r>
+              <w:t>Erlernbarkeit</w:t>
+            </w:r>
+          </w:p>
+        </w:tc>
+        <w:tc>
+          <w:tcPr>
+            <w:tcW w:w="1667" w:type="dxa"/>
+          </w:tcPr>
+          <w:p>
+            <w:pPr>
+              <w:jc w:val="center"/>
+            </w:pPr>
+            <w:r>
+              <w:t>x</w:t>
+            </w:r>
+          </w:p>
+        </w:tc>
+        <w:tc>
+          <w:tcPr>
+            <w:tcW w:w="1667" w:type="dxa"/>
+          </w:tcPr>
+          <w:p/>
+        </w:tc>
+        <w:tc>
+          <w:tcPr>
+            <w:tcW w:w="1911" w:type="dxa"/>
+          </w:tcPr>
+          <w:p/>
+        </w:tc>
+        <w:tc>
+          <w:tcPr>
+            <w:tcW w:w="1548" w:type="dxa"/>
+          </w:tcPr>
+          <w:p/>
+        </w:tc>
+      </w:tr>
+      <w:tr>
+        <w:tc>
+          <w:tcPr>
+            <w:tcW w:w="2263" w:type="dxa"/>
+          </w:tcPr>
+          <w:p>
+            <w:r>
+              <w:t>Bedienbarkeit</w:t>
+            </w:r>
+          </w:p>
+        </w:tc>
+        <w:tc>
+          <w:tcPr>
+            <w:tcW w:w="1667" w:type="dxa"/>
+          </w:tcPr>
+          <w:p>
+            <w:pPr>
+              <w:jc w:val="center"/>
+            </w:pPr>
+            <w:r>
+              <w:t>x</w:t>
+            </w:r>
+          </w:p>
+        </w:tc>
+        <w:tc>
+          <w:tcPr>
+            <w:tcW w:w="1667" w:type="dxa"/>
+          </w:tcPr>
+          <w:p/>
+        </w:tc>
+        <w:tc>
+          <w:tcPr>
+            <w:tcW w:w="1911" w:type="dxa"/>
+          </w:tcPr>
+          <w:p/>
+        </w:tc>
+        <w:tc>
+          <w:tcPr>
+            <w:tcW w:w="1548" w:type="dxa"/>
+          </w:tcPr>
+          <w:p/>
+        </w:tc>
+      </w:tr>
+      <w:tr>
+        <w:tc>
+          <w:tcPr>
+            <w:tcW w:w="2263" w:type="dxa"/>
+          </w:tcPr>
+          <w:p>
+            <w:pPr>
+              <w:rPr>
+                <w:b/>
+                <w:bCs/>
+              </w:rPr>
+            </w:pPr>
+            <w:r>
+              <w:rPr>
+                <w:b/>
+                <w:bCs/>
+              </w:rPr>
+              <w:t>Zuverlässigkeit</w:t>
+            </w:r>
+          </w:p>
+        </w:tc>
+        <w:tc>
+          <w:tcPr>
+            <w:tcW w:w="1667" w:type="dxa"/>
+          </w:tcPr>
+          <w:p/>
+        </w:tc>
+        <w:tc>
+          <w:tcPr>
+            <w:tcW w:w="1667" w:type="dxa"/>
+          </w:tcPr>
+          <w:p/>
+        </w:tc>
+        <w:tc>
+          <w:tcPr>
+            <w:tcW w:w="1911" w:type="dxa"/>
+          </w:tcPr>
+          <w:p/>
+        </w:tc>
+        <w:tc>
+          <w:tcPr>
+            <w:tcW w:w="1548" w:type="dxa"/>
+          </w:tcPr>
+          <w:p/>
+        </w:tc>
+      </w:tr>
+      <w:tr>
+        <w:tc>
+          <w:tcPr>
+            <w:tcW w:w="2263" w:type="dxa"/>
+          </w:tcPr>
+          <w:p>
+            <w:r>
+              <w:t>Reife</w:t>
+            </w:r>
+          </w:p>
+        </w:tc>
+        <w:tc>
+          <w:tcPr>
+            <w:tcW w:w="1667" w:type="dxa"/>
+          </w:tcPr>
+          <w:p/>
+        </w:tc>
+        <w:tc>
+          <w:tcPr>
+            <w:tcW w:w="1667" w:type="dxa"/>
+          </w:tcPr>
+          <w:p/>
+        </w:tc>
+        <w:tc>
+          <w:tcPr>
+            <w:tcW w:w="1911" w:type="dxa"/>
+          </w:tcPr>
+          <w:p>
+            <w:pPr>
+              <w:jc w:val="center"/>
+            </w:pPr>
+            <w:r>
+              <w:t>x</w:t>
+            </w:r>
+          </w:p>
+        </w:tc>
+        <w:tc>
+          <w:tcPr>
+            <w:tcW w:w="1548" w:type="dxa"/>
+          </w:tcPr>
+          <w:p/>
+        </w:tc>
+      </w:tr>
+      <w:tr>
+        <w:tc>
+          <w:tcPr>
+            <w:tcW w:w="2263" w:type="dxa"/>
+          </w:tcPr>
+          <w:p>
+            <w:r>
+              <w:t>Fehlertoleranz</w:t>
+            </w:r>
+          </w:p>
+        </w:tc>
+        <w:tc>
+          <w:tcPr>
+            <w:tcW w:w="1667" w:type="dxa"/>
+          </w:tcPr>
+          <w:p/>
+        </w:tc>
+        <w:tc>
+          <w:tcPr>
+            <w:tcW w:w="1667" w:type="dxa"/>
+          </w:tcPr>
+          <w:p>
+            <w:pPr>
+              <w:jc w:val="center"/>
+            </w:pPr>
+            <w:r>
+              <w:t>x</w:t>
+            </w:r>
+          </w:p>
+        </w:tc>
+        <w:tc>
+          <w:tcPr>
+            <w:tcW w:w="1911" w:type="dxa"/>
+          </w:tcPr>
+          <w:p/>
+        </w:tc>
+        <w:tc>
+          <w:tcPr>
+            <w:tcW w:w="1548" w:type="dxa"/>
+          </w:tcPr>
+          <w:p/>
+        </w:tc>
+      </w:tr>
+      <w:tr>
+        <w:tc>
+          <w:tcPr>
+            <w:tcW w:w="2263" w:type="dxa"/>
+          </w:tcPr>
+          <w:p>
+            <w:pPr>
+              <w:rPr>
+                <w:b/>
+                <w:bCs/>
+              </w:rPr>
+            </w:pPr>
+            <w:r>
+              <w:rPr>
+                <w:b/>
+                <w:bCs/>
+              </w:rPr>
+              <w:t>Effizienz</w:t>
+            </w:r>
+          </w:p>
+        </w:tc>
+        <w:tc>
+          <w:tcPr>
+            <w:tcW w:w="1667" w:type="dxa"/>
+          </w:tcPr>
+          <w:p/>
+        </w:tc>
+        <w:tc>
+          <w:tcPr>
+            <w:tcW w:w="1667" w:type="dxa"/>
+          </w:tcPr>
+          <w:p/>
+        </w:tc>
+        <w:tc>
+          <w:tcPr>
+            <w:tcW w:w="1911" w:type="dxa"/>
+          </w:tcPr>
+          <w:p/>
+        </w:tc>
+        <w:tc>
+          <w:tcPr>
+            <w:tcW w:w="1548" w:type="dxa"/>
+          </w:tcPr>
+          <w:p/>
+        </w:tc>
+      </w:tr>
+      <w:tr>
+        <w:tc>
+          <w:tcPr>
+            <w:tcW w:w="2263" w:type="dxa"/>
+          </w:tcPr>
+          <w:p>
+            <w:r>
+              <w:t>Zeitverhalten</w:t>
+            </w:r>
+          </w:p>
+        </w:tc>
+        <w:tc>
+          <w:tcPr>
+            <w:tcW w:w="1667" w:type="dxa"/>
+          </w:tcPr>
+          <w:p/>
+        </w:tc>
+        <w:tc>
+          <w:tcPr>
+            <w:tcW w:w="1667" w:type="dxa"/>
+          </w:tcPr>
+          <w:p/>
+        </w:tc>
+        <w:tc>
+          <w:tcPr>
+            <w:tcW w:w="1911" w:type="dxa"/>
+          </w:tcPr>
+          <w:p>
+            <w:pPr>
+              <w:jc w:val="center"/>
+            </w:pPr>
+            <w:r>
+              <w:t>x</w:t>
+            </w:r>
+          </w:p>
+        </w:tc>
+        <w:tc>
+          <w:tcPr>
+            <w:tcW w:w="1548" w:type="dxa"/>
+          </w:tcPr>
+          <w:p/>
+        </w:tc>
+      </w:tr>
+      <w:tr>
+        <w:tc>
+          <w:tcPr>
+            <w:tcW w:w="2263" w:type="dxa"/>
+          </w:tcPr>
+          <w:p>
+            <w:r>
+              <w:t>Verbrauchsverhalten</w:t>
+            </w:r>
+          </w:p>
+        </w:tc>
+        <w:tc>
+          <w:tcPr>
+            <w:tcW w:w="1667" w:type="dxa"/>
+          </w:tcPr>
+          <w:p/>
+        </w:tc>
+        <w:tc>
+          <w:tcPr>
+            <w:tcW w:w="1667" w:type="dxa"/>
+          </w:tcPr>
+          <w:p>
+            <w:pPr>
+              <w:jc w:val="center"/>
+            </w:pPr>
+            <w:r>
+              <w:t>x</w:t>
+            </w:r>
+          </w:p>
+        </w:tc>
+        <w:tc>
+          <w:tcPr>
+            <w:tcW w:w="1911" w:type="dxa"/>
+          </w:tcPr>
+          <w:p/>
+        </w:tc>
+        <w:tc>
+          <w:tcPr>
+            <w:tcW w:w="1548" w:type="dxa"/>
+          </w:tcPr>
+          <w:p/>
+        </w:tc>
+      </w:tr>
+    </w:tbl>
+    <w:p/>
+    <w:p/>
+    <w:p>
+      <w:pPr>
+        <w:rPr>
+          <w:sz w:val="32"/>
+          <w:szCs w:val="32"/>
+        </w:rPr>
+      </w:pPr>
+      <w:r>
+        <w:rPr>
+          <w:sz w:val="32"/>
+          <w:szCs w:val="32"/>
+        </w:rPr>
+        <w:t>8. Benutzeroberfläche</w:t>
+      </w:r>
+    </w:p>
+    <w:p>
+      <w:pPr>
+        <w:rPr>
+          <w:sz w:val="32"/>
+          <w:szCs w:val="32"/>
+        </w:rPr>
+      </w:pPr>
+    </w:p>
+    <w:p>
+      <w:r>
+        <w:t>8.1 leichte Bedienbarkeit</w:t>
+      </w:r>
+    </w:p>
+    <w:p>
+      <w:r>
+        <w:t xml:space="preserve">Da die Zielgruppe recht groß ist, muss die Website simpel für alle Altersgruppen und Interessenten leicht zu benutzen sein. Die </w:t>
+      </w:r>
+      <w:proofErr w:type="spellStart"/>
+      <w:r>
+        <w:t>Accounteinstellungen</w:t>
+      </w:r>
+      <w:proofErr w:type="spellEnd"/>
+      <w:r>
+        <w:t xml:space="preserve"> werden simpel und übersichtlich sein, sowie die Präferenzen, einstellbar durch </w:t>
+      </w:r>
+      <w:proofErr w:type="spellStart"/>
+      <w:r>
+        <w:t>Chechboxed</w:t>
+      </w:r>
+      <w:proofErr w:type="spellEnd"/>
+      <w:r>
+        <w:t xml:space="preserve"> </w:t>
+      </w:r>
+      <w:proofErr w:type="spellStart"/>
+      <w:proofErr w:type="gramStart"/>
+      <w:r>
+        <w:t>u.ä.</w:t>
+      </w:r>
+      <w:proofErr w:type="spellEnd"/>
+      <w:r>
+        <w:t>.</w:t>
+      </w:r>
+      <w:proofErr w:type="gramEnd"/>
+      <w:r>
+        <w:t xml:space="preserve"> Sich ein Spiel vorschlagen zu lassen geht auch simpel und einfach durch ein Button </w:t>
+      </w:r>
+      <w:proofErr w:type="spellStart"/>
+      <w:r>
+        <w:t>click</w:t>
+      </w:r>
+      <w:proofErr w:type="spellEnd"/>
+      <w:r>
+        <w:t xml:space="preserve">, dadurch lassen sich Fehler gut vermeiden. </w:t>
+      </w:r>
+    </w:p>
+    <w:p/>
+    <w:p>
+      <w:pPr>
+        <w:rPr>
+          <w:sz w:val="32"/>
+          <w:szCs w:val="32"/>
+        </w:rPr>
+      </w:pPr>
+      <w:r>
+        <w:rPr>
+          <w:sz w:val="32"/>
+          <w:szCs w:val="32"/>
+        </w:rPr>
+        <w:t xml:space="preserve">9. </w:t>
+      </w:r>
+      <w:r>
+        <w:rPr>
+          <w:sz w:val="32"/>
+          <w:szCs w:val="32"/>
+        </w:rPr>
+        <w:t>Entwicklungsumgebung</w:t>
+      </w:r>
+    </w:p>
+    <w:p>
+      <w:pPr>
+        <w:rPr>
+          <w:sz w:val="32"/>
+          <w:szCs w:val="32"/>
+        </w:rPr>
+      </w:pPr>
       <w:bookmarkStart w:id="0" w:name="_GoBack"/>
       <w:bookmarkEnd w:id="0"/>
     </w:p>
     <w:p>
-      <w:pPr>
-        <w:pStyle w:val="Listenabsatz"/>
-        <w:ind w:left="360"/>
-      </w:pPr>
-    </w:p>
+      <w:r>
+        <w:t>9.1 Software:</w:t>
+      </w:r>
+    </w:p>
+    <w:p>
+      <w:pPr>
+        <w:pStyle w:val="Listenabsatz"/>
+        <w:numPr>
+          <w:ilvl w:val="0"/>
+          <w:numId w:val="10"/>
+        </w:numPr>
+      </w:pPr>
+      <w:proofErr w:type="spellStart"/>
+      <w:r>
+        <w:t>IntelliJ</w:t>
+      </w:r>
+      <w:proofErr w:type="spellEnd"/>
+      <w:r>
+        <w:t xml:space="preserve"> IDE</w:t>
+      </w:r>
+    </w:p>
+    <w:p>
+      <w:pPr>
+        <w:pStyle w:val="Listenabsatz"/>
+        <w:numPr>
+          <w:ilvl w:val="0"/>
+          <w:numId w:val="10"/>
+        </w:numPr>
+      </w:pPr>
+      <w:r>
+        <w:t>PHP Storm</w:t>
+      </w:r>
+    </w:p>
+    <w:p>
+      <w:pPr>
+        <w:pStyle w:val="Listenabsatz"/>
+        <w:numPr>
+          <w:ilvl w:val="0"/>
+          <w:numId w:val="10"/>
+        </w:numPr>
+      </w:pPr>
+      <w:proofErr w:type="spellStart"/>
+      <w:r>
+        <w:t>Eclipse</w:t>
+      </w:r>
+      <w:proofErr w:type="spellEnd"/>
+      <w:r>
+        <w:t xml:space="preserve"> IDE</w:t>
+      </w:r>
+    </w:p>
+    <w:p>
+      <w:pPr>
+        <w:pStyle w:val="Listenabsatz"/>
+        <w:numPr>
+          <w:ilvl w:val="0"/>
+          <w:numId w:val="10"/>
+        </w:numPr>
+      </w:pPr>
+      <w:r>
+        <w:t xml:space="preserve">MySQL </w:t>
+      </w:r>
+      <w:proofErr w:type="spellStart"/>
+      <w:r>
+        <w:t>Workbench</w:t>
+      </w:r>
+      <w:proofErr w:type="spellEnd"/>
+    </w:p>
+    <w:p>
+      <w:pPr>
+        <w:pStyle w:val="Listenabsatz"/>
+        <w:numPr>
+          <w:ilvl w:val="0"/>
+          <w:numId w:val="10"/>
+        </w:numPr>
+      </w:pPr>
+      <w:r>
+        <w:t>XAMPP/MAMP</w:t>
+      </w:r>
+    </w:p>
+    <w:p>
+      <w:pPr>
+        <w:pStyle w:val="Listenabsatz"/>
+        <w:numPr>
+          <w:ilvl w:val="0"/>
+          <w:numId w:val="10"/>
+        </w:numPr>
+      </w:pPr>
+      <w:r>
+        <w:t>GIT für dezentralisiertes Arbeiten</w:t>
+      </w:r>
+    </w:p>
+    <w:p>
+      <w:pPr>
+        <w:pStyle w:val="Listenabsatz"/>
+        <w:numPr>
+          <w:ilvl w:val="0"/>
+          <w:numId w:val="10"/>
+        </w:numPr>
+      </w:pPr>
+      <w:r>
+        <w:t>Firefox, Chrome</w:t>
+      </w:r>
+    </w:p>
+    <w:p>
+      <w:pPr>
+        <w:pStyle w:val="Listenabsatz"/>
+        <w:numPr>
+          <w:ilvl w:val="0"/>
+          <w:numId w:val="10"/>
+        </w:numPr>
+      </w:pPr>
+      <w:r>
+        <w:t>Windows 10</w:t>
+      </w:r>
+    </w:p>
+    <w:p>
+      <w:pPr>
+        <w:pStyle w:val="Listenabsatz"/>
+        <w:numPr>
+          <w:ilvl w:val="0"/>
+          <w:numId w:val="10"/>
+        </w:numPr>
+      </w:pPr>
+      <w:proofErr w:type="spellStart"/>
+      <w:r>
+        <w:t>MacOSX</w:t>
+      </w:r>
+      <w:proofErr w:type="spellEnd"/>
+    </w:p>
+    <w:p/>
+    <w:p>
+      <w:r>
+        <w:t>9.2 Hardware:</w:t>
+      </w:r>
+    </w:p>
+    <w:p>
+      <w:pPr>
+        <w:pStyle w:val="Listenabsatz"/>
+        <w:numPr>
+          <w:ilvl w:val="0"/>
+          <w:numId w:val="14"/>
+        </w:numPr>
+      </w:pPr>
+      <w:r>
+        <w:t>MacBook Pro, LUCAS RECHNER, HÜSEYIN RECHNER</w:t>
+      </w:r>
+    </w:p>
+    <w:p/>
+    <w:p>
+      <w:r>
+        <w:t xml:space="preserve">9.3 </w:t>
+      </w:r>
+      <w:proofErr w:type="spellStart"/>
+      <w:r>
+        <w:t>Orgware</w:t>
+      </w:r>
+      <w:proofErr w:type="spellEnd"/>
+      <w:r>
+        <w:t>:</w:t>
+      </w:r>
+    </w:p>
+    <w:p>
+      <w:pPr>
+        <w:pStyle w:val="Listenabsatz"/>
+        <w:numPr>
+          <w:ilvl w:val="0"/>
+          <w:numId w:val="14"/>
+        </w:numPr>
+      </w:pPr>
+      <w:r>
+        <w:t>Internetverbindung</w:t>
+      </w:r>
+    </w:p>
+    <w:p>
+      <w:pPr>
+        <w:pStyle w:val="Listenabsatz"/>
+        <w:numPr>
+          <w:ilvl w:val="0"/>
+          <w:numId w:val="14"/>
+        </w:numPr>
+      </w:pPr>
+      <w:proofErr w:type="spellStart"/>
+      <w:r>
+        <w:t>Trello</w:t>
+      </w:r>
+      <w:proofErr w:type="spellEnd"/>
+      <w:r>
+        <w:t xml:space="preserve"> Board</w:t>
+      </w:r>
+    </w:p>
+    <w:p/>
+    <w:p/>
     <w:sectPr>
       <w:pgSz w:w="11900" w:h="16840"/>
       <w:pgMar w:top="1417" w:right="1417" w:bottom="1134" w:left="1417" w:header="708" w:footer="708" w:gutter="0"/>
@@ -958,6 +2759,1136 @@
 <file path=word/numbering.xml><?xml version="1.0" encoding="utf-8"?>
 <w:numbering xmlns:wpc="http://schemas.microsoft.com/office/word/2010/wordprocessingCanvas" xmlns:cx="http://schemas.microsoft.com/office/drawing/2014/chartex" xmlns:cx1="http://schemas.microsoft.com/office/drawing/2015/9/8/chartex" xmlns:cx2="http://schemas.microsoft.com/office/drawing/2015/10/21/chartex" xmlns:cx3="http://schemas.microsoft.com/office/drawing/2016/5/9/chartex" xmlns:cx4="http://schemas.microsoft.com/office/drawing/2016/5/10/chartex" xmlns:cx5="http://schemas.microsoft.com/office/drawing/2016/5/11/chartex" xmlns:cx6="http://schemas.microsoft.com/office/drawing/2016/5/12/chartex" xmlns:cx7="http://schemas.microsoft.com/office/drawing/2016/5/13/chartex" xmlns:cx8="http://schemas.microsoft.com/office/drawing/2016/5/14/chartex" xmlns:mc="http://schemas.openxmlformats.org/markup-compatibility/2006" xmlns:aink="http://schemas.microsoft.com/office/drawing/2016/ink" xmlns:am3d="http://schemas.microsoft.com/office/drawing/2017/model3d" xmlns:o="urn:schemas-microsoft-com:office:office" xmlns:r="http://schemas.openxmlformats.org/officeDocument/2006/relationships" xmlns:m="http://schemas.openxmlformats.org/officeDocument/2006/math" xmlns:v="urn:schemas-microsoft-com:vml" xmlns:wp14="http://schemas.microsoft.com/office/word/2010/wordprocessingDrawing" xmlns:wp="http://schemas.openxmlformats.org/drawingml/2006/wordprocessingDrawing" xmlns:w10="urn:schemas-microsoft-com:office:word" xmlns:w="http://schemas.openxmlformats.org/wordprocessingml/2006/main" xmlns:w14="http://schemas.microsoft.com/office/word/2010/wordml" xmlns:w15="http://schemas.microsoft.com/office/word/2012/wordml" xmlns:w16cid="http://schemas.microsoft.com/office/word/2016/wordml/cid" xmlns:w16se="http://schemas.microsoft.com/office/word/2015/wordml/symex" xmlns:wpg="http://schemas.microsoft.com/office/word/2010/wordprocessingGroup" xmlns:wpi="http://schemas.microsoft.com/office/word/2010/wordprocessingInk" xmlns:wne="http://schemas.microsoft.com/office/word/2006/wordml" xmlns:wps="http://schemas.microsoft.com/office/word/2010/wordprocessingShape" mc:Ignorable="w14 w15 w16se w16cid wp14">
   <w:abstractNum w:abstractNumId="0" w15:restartNumberingAfterBreak="0">
+    <w:nsid w:val="0CC93E93"/>
+    <w:multiLevelType w:val="hybridMultilevel"/>
+    <w:tmpl w:val="556CA8F0"/>
+    <w:lvl w:ilvl="0" w:tplc="04070001">
+      <w:start w:val="1"/>
+      <w:numFmt w:val="bullet"/>
+      <w:lvlText w:val=""/>
+      <w:lvlJc w:val="left"/>
+      <w:pPr>
+        <w:ind w:left="720" w:hanging="360"/>
+      </w:pPr>
+      <w:rPr>
+        <w:rFonts w:ascii="Symbol" w:hAnsi="Symbol" w:hint="default"/>
+      </w:rPr>
+    </w:lvl>
+    <w:lvl w:ilvl="1" w:tplc="04070003" w:tentative="1">
+      <w:start w:val="1"/>
+      <w:numFmt w:val="bullet"/>
+      <w:lvlText w:val="o"/>
+      <w:lvlJc w:val="left"/>
+      <w:pPr>
+        <w:ind w:left="1440" w:hanging="360"/>
+      </w:pPr>
+      <w:rPr>
+        <w:rFonts w:ascii="Courier New" w:hAnsi="Courier New" w:hint="default"/>
+      </w:rPr>
+    </w:lvl>
+    <w:lvl w:ilvl="2" w:tplc="04070005" w:tentative="1">
+      <w:start w:val="1"/>
+      <w:numFmt w:val="bullet"/>
+      <w:lvlText w:val=""/>
+      <w:lvlJc w:val="left"/>
+      <w:pPr>
+        <w:ind w:left="2160" w:hanging="360"/>
+      </w:pPr>
+      <w:rPr>
+        <w:rFonts w:ascii="Wingdings" w:hAnsi="Wingdings" w:hint="default"/>
+      </w:rPr>
+    </w:lvl>
+    <w:lvl w:ilvl="3" w:tplc="04070001" w:tentative="1">
+      <w:start w:val="1"/>
+      <w:numFmt w:val="bullet"/>
+      <w:lvlText w:val=""/>
+      <w:lvlJc w:val="left"/>
+      <w:pPr>
+        <w:ind w:left="2880" w:hanging="360"/>
+      </w:pPr>
+      <w:rPr>
+        <w:rFonts w:ascii="Symbol" w:hAnsi="Symbol" w:hint="default"/>
+      </w:rPr>
+    </w:lvl>
+    <w:lvl w:ilvl="4" w:tplc="04070003" w:tentative="1">
+      <w:start w:val="1"/>
+      <w:numFmt w:val="bullet"/>
+      <w:lvlText w:val="o"/>
+      <w:lvlJc w:val="left"/>
+      <w:pPr>
+        <w:ind w:left="3600" w:hanging="360"/>
+      </w:pPr>
+      <w:rPr>
+        <w:rFonts w:ascii="Courier New" w:hAnsi="Courier New" w:hint="default"/>
+      </w:rPr>
+    </w:lvl>
+    <w:lvl w:ilvl="5" w:tplc="04070005" w:tentative="1">
+      <w:start w:val="1"/>
+      <w:numFmt w:val="bullet"/>
+      <w:lvlText w:val=""/>
+      <w:lvlJc w:val="left"/>
+      <w:pPr>
+        <w:ind w:left="4320" w:hanging="360"/>
+      </w:pPr>
+      <w:rPr>
+        <w:rFonts w:ascii="Wingdings" w:hAnsi="Wingdings" w:hint="default"/>
+      </w:rPr>
+    </w:lvl>
+    <w:lvl w:ilvl="6" w:tplc="04070001" w:tentative="1">
+      <w:start w:val="1"/>
+      <w:numFmt w:val="bullet"/>
+      <w:lvlText w:val=""/>
+      <w:lvlJc w:val="left"/>
+      <w:pPr>
+        <w:ind w:left="5040" w:hanging="360"/>
+      </w:pPr>
+      <w:rPr>
+        <w:rFonts w:ascii="Symbol" w:hAnsi="Symbol" w:hint="default"/>
+      </w:rPr>
+    </w:lvl>
+    <w:lvl w:ilvl="7" w:tplc="04070003" w:tentative="1">
+      <w:start w:val="1"/>
+      <w:numFmt w:val="bullet"/>
+      <w:lvlText w:val="o"/>
+      <w:lvlJc w:val="left"/>
+      <w:pPr>
+        <w:ind w:left="5760" w:hanging="360"/>
+      </w:pPr>
+      <w:rPr>
+        <w:rFonts w:ascii="Courier New" w:hAnsi="Courier New" w:hint="default"/>
+      </w:rPr>
+    </w:lvl>
+    <w:lvl w:ilvl="8" w:tplc="04070005" w:tentative="1">
+      <w:start w:val="1"/>
+      <w:numFmt w:val="bullet"/>
+      <w:lvlText w:val=""/>
+      <w:lvlJc w:val="left"/>
+      <w:pPr>
+        <w:ind w:left="6480" w:hanging="360"/>
+      </w:pPr>
+      <w:rPr>
+        <w:rFonts w:ascii="Wingdings" w:hAnsi="Wingdings" w:hint="default"/>
+      </w:rPr>
+    </w:lvl>
+  </w:abstractNum>
+  <w:abstractNum w:abstractNumId="1" w15:restartNumberingAfterBreak="0">
+    <w:nsid w:val="0F0B4C3C"/>
+    <w:multiLevelType w:val="hybridMultilevel"/>
+    <w:tmpl w:val="B7FA908C"/>
+    <w:lvl w:ilvl="0" w:tplc="04070001">
+      <w:start w:val="1"/>
+      <w:numFmt w:val="bullet"/>
+      <w:lvlText w:val=""/>
+      <w:lvlJc w:val="left"/>
+      <w:pPr>
+        <w:ind w:left="720" w:hanging="360"/>
+      </w:pPr>
+      <w:rPr>
+        <w:rFonts w:ascii="Symbol" w:hAnsi="Symbol" w:hint="default"/>
+      </w:rPr>
+    </w:lvl>
+    <w:lvl w:ilvl="1" w:tplc="04070003" w:tentative="1">
+      <w:start w:val="1"/>
+      <w:numFmt w:val="bullet"/>
+      <w:lvlText w:val="o"/>
+      <w:lvlJc w:val="left"/>
+      <w:pPr>
+        <w:ind w:left="1440" w:hanging="360"/>
+      </w:pPr>
+      <w:rPr>
+        <w:rFonts w:ascii="Courier New" w:hAnsi="Courier New" w:hint="default"/>
+      </w:rPr>
+    </w:lvl>
+    <w:lvl w:ilvl="2" w:tplc="04070005" w:tentative="1">
+      <w:start w:val="1"/>
+      <w:numFmt w:val="bullet"/>
+      <w:lvlText w:val=""/>
+      <w:lvlJc w:val="left"/>
+      <w:pPr>
+        <w:ind w:left="2160" w:hanging="360"/>
+      </w:pPr>
+      <w:rPr>
+        <w:rFonts w:ascii="Wingdings" w:hAnsi="Wingdings" w:hint="default"/>
+      </w:rPr>
+    </w:lvl>
+    <w:lvl w:ilvl="3" w:tplc="04070001" w:tentative="1">
+      <w:start w:val="1"/>
+      <w:numFmt w:val="bullet"/>
+      <w:lvlText w:val=""/>
+      <w:lvlJc w:val="left"/>
+      <w:pPr>
+        <w:ind w:left="2880" w:hanging="360"/>
+      </w:pPr>
+      <w:rPr>
+        <w:rFonts w:ascii="Symbol" w:hAnsi="Symbol" w:hint="default"/>
+      </w:rPr>
+    </w:lvl>
+    <w:lvl w:ilvl="4" w:tplc="04070003" w:tentative="1">
+      <w:start w:val="1"/>
+      <w:numFmt w:val="bullet"/>
+      <w:lvlText w:val="o"/>
+      <w:lvlJc w:val="left"/>
+      <w:pPr>
+        <w:ind w:left="3600" w:hanging="360"/>
+      </w:pPr>
+      <w:rPr>
+        <w:rFonts w:ascii="Courier New" w:hAnsi="Courier New" w:hint="default"/>
+      </w:rPr>
+    </w:lvl>
+    <w:lvl w:ilvl="5" w:tplc="04070005" w:tentative="1">
+      <w:start w:val="1"/>
+      <w:numFmt w:val="bullet"/>
+      <w:lvlText w:val=""/>
+      <w:lvlJc w:val="left"/>
+      <w:pPr>
+        <w:ind w:left="4320" w:hanging="360"/>
+      </w:pPr>
+      <w:rPr>
+        <w:rFonts w:ascii="Wingdings" w:hAnsi="Wingdings" w:hint="default"/>
+      </w:rPr>
+    </w:lvl>
+    <w:lvl w:ilvl="6" w:tplc="04070001" w:tentative="1">
+      <w:start w:val="1"/>
+      <w:numFmt w:val="bullet"/>
+      <w:lvlText w:val=""/>
+      <w:lvlJc w:val="left"/>
+      <w:pPr>
+        <w:ind w:left="5040" w:hanging="360"/>
+      </w:pPr>
+      <w:rPr>
+        <w:rFonts w:ascii="Symbol" w:hAnsi="Symbol" w:hint="default"/>
+      </w:rPr>
+    </w:lvl>
+    <w:lvl w:ilvl="7" w:tplc="04070003" w:tentative="1">
+      <w:start w:val="1"/>
+      <w:numFmt w:val="bullet"/>
+      <w:lvlText w:val="o"/>
+      <w:lvlJc w:val="left"/>
+      <w:pPr>
+        <w:ind w:left="5760" w:hanging="360"/>
+      </w:pPr>
+      <w:rPr>
+        <w:rFonts w:ascii="Courier New" w:hAnsi="Courier New" w:hint="default"/>
+      </w:rPr>
+    </w:lvl>
+    <w:lvl w:ilvl="8" w:tplc="04070005" w:tentative="1">
+      <w:start w:val="1"/>
+      <w:numFmt w:val="bullet"/>
+      <w:lvlText w:val=""/>
+      <w:lvlJc w:val="left"/>
+      <w:pPr>
+        <w:ind w:left="6480" w:hanging="360"/>
+      </w:pPr>
+      <w:rPr>
+        <w:rFonts w:ascii="Wingdings" w:hAnsi="Wingdings" w:hint="default"/>
+      </w:rPr>
+    </w:lvl>
+  </w:abstractNum>
+  <w:abstractNum w:abstractNumId="2" w15:restartNumberingAfterBreak="0">
+    <w:nsid w:val="1ABB3EBD"/>
+    <w:multiLevelType w:val="hybridMultilevel"/>
+    <w:tmpl w:val="1C4845E8"/>
+    <w:lvl w:ilvl="0" w:tplc="04070001">
+      <w:start w:val="1"/>
+      <w:numFmt w:val="bullet"/>
+      <w:lvlText w:val=""/>
+      <w:lvlJc w:val="left"/>
+      <w:pPr>
+        <w:ind w:left="720" w:hanging="360"/>
+      </w:pPr>
+      <w:rPr>
+        <w:rFonts w:ascii="Symbol" w:hAnsi="Symbol" w:hint="default"/>
+      </w:rPr>
+    </w:lvl>
+    <w:lvl w:ilvl="1" w:tplc="04070003" w:tentative="1">
+      <w:start w:val="1"/>
+      <w:numFmt w:val="bullet"/>
+      <w:lvlText w:val="o"/>
+      <w:lvlJc w:val="left"/>
+      <w:pPr>
+        <w:ind w:left="1440" w:hanging="360"/>
+      </w:pPr>
+      <w:rPr>
+        <w:rFonts w:ascii="Courier New" w:hAnsi="Courier New" w:hint="default"/>
+      </w:rPr>
+    </w:lvl>
+    <w:lvl w:ilvl="2" w:tplc="04070005" w:tentative="1">
+      <w:start w:val="1"/>
+      <w:numFmt w:val="bullet"/>
+      <w:lvlText w:val=""/>
+      <w:lvlJc w:val="left"/>
+      <w:pPr>
+        <w:ind w:left="2160" w:hanging="360"/>
+      </w:pPr>
+      <w:rPr>
+        <w:rFonts w:ascii="Wingdings" w:hAnsi="Wingdings" w:hint="default"/>
+      </w:rPr>
+    </w:lvl>
+    <w:lvl w:ilvl="3" w:tplc="04070001" w:tentative="1">
+      <w:start w:val="1"/>
+      <w:numFmt w:val="bullet"/>
+      <w:lvlText w:val=""/>
+      <w:lvlJc w:val="left"/>
+      <w:pPr>
+        <w:ind w:left="2880" w:hanging="360"/>
+      </w:pPr>
+      <w:rPr>
+        <w:rFonts w:ascii="Symbol" w:hAnsi="Symbol" w:hint="default"/>
+      </w:rPr>
+    </w:lvl>
+    <w:lvl w:ilvl="4" w:tplc="04070003" w:tentative="1">
+      <w:start w:val="1"/>
+      <w:numFmt w:val="bullet"/>
+      <w:lvlText w:val="o"/>
+      <w:lvlJc w:val="left"/>
+      <w:pPr>
+        <w:ind w:left="3600" w:hanging="360"/>
+      </w:pPr>
+      <w:rPr>
+        <w:rFonts w:ascii="Courier New" w:hAnsi="Courier New" w:hint="default"/>
+      </w:rPr>
+    </w:lvl>
+    <w:lvl w:ilvl="5" w:tplc="04070005" w:tentative="1">
+      <w:start w:val="1"/>
+      <w:numFmt w:val="bullet"/>
+      <w:lvlText w:val=""/>
+      <w:lvlJc w:val="left"/>
+      <w:pPr>
+        <w:ind w:left="4320" w:hanging="360"/>
+      </w:pPr>
+      <w:rPr>
+        <w:rFonts w:ascii="Wingdings" w:hAnsi="Wingdings" w:hint="default"/>
+      </w:rPr>
+    </w:lvl>
+    <w:lvl w:ilvl="6" w:tplc="04070001" w:tentative="1">
+      <w:start w:val="1"/>
+      <w:numFmt w:val="bullet"/>
+      <w:lvlText w:val=""/>
+      <w:lvlJc w:val="left"/>
+      <w:pPr>
+        <w:ind w:left="5040" w:hanging="360"/>
+      </w:pPr>
+      <w:rPr>
+        <w:rFonts w:ascii="Symbol" w:hAnsi="Symbol" w:hint="default"/>
+      </w:rPr>
+    </w:lvl>
+    <w:lvl w:ilvl="7" w:tplc="04070003" w:tentative="1">
+      <w:start w:val="1"/>
+      <w:numFmt w:val="bullet"/>
+      <w:lvlText w:val="o"/>
+      <w:lvlJc w:val="left"/>
+      <w:pPr>
+        <w:ind w:left="5760" w:hanging="360"/>
+      </w:pPr>
+      <w:rPr>
+        <w:rFonts w:ascii="Courier New" w:hAnsi="Courier New" w:hint="default"/>
+      </w:rPr>
+    </w:lvl>
+    <w:lvl w:ilvl="8" w:tplc="04070005" w:tentative="1">
+      <w:start w:val="1"/>
+      <w:numFmt w:val="bullet"/>
+      <w:lvlText w:val=""/>
+      <w:lvlJc w:val="left"/>
+      <w:pPr>
+        <w:ind w:left="6480" w:hanging="360"/>
+      </w:pPr>
+      <w:rPr>
+        <w:rFonts w:ascii="Wingdings" w:hAnsi="Wingdings" w:hint="default"/>
+      </w:rPr>
+    </w:lvl>
+  </w:abstractNum>
+  <w:abstractNum w:abstractNumId="3" w15:restartNumberingAfterBreak="0">
+    <w:nsid w:val="23773E00"/>
+    <w:multiLevelType w:val="hybridMultilevel"/>
+    <w:tmpl w:val="A7722BC8"/>
+    <w:lvl w:ilvl="0" w:tplc="04070001">
+      <w:start w:val="1"/>
+      <w:numFmt w:val="bullet"/>
+      <w:lvlText w:val=""/>
+      <w:lvlJc w:val="left"/>
+      <w:pPr>
+        <w:ind w:left="1440" w:hanging="360"/>
+      </w:pPr>
+      <w:rPr>
+        <w:rFonts w:ascii="Symbol" w:hAnsi="Symbol" w:hint="default"/>
+      </w:rPr>
+    </w:lvl>
+    <w:lvl w:ilvl="1" w:tplc="04070003" w:tentative="1">
+      <w:start w:val="1"/>
+      <w:numFmt w:val="bullet"/>
+      <w:lvlText w:val="o"/>
+      <w:lvlJc w:val="left"/>
+      <w:pPr>
+        <w:ind w:left="2160" w:hanging="360"/>
+      </w:pPr>
+      <w:rPr>
+        <w:rFonts w:ascii="Courier New" w:hAnsi="Courier New" w:hint="default"/>
+      </w:rPr>
+    </w:lvl>
+    <w:lvl w:ilvl="2" w:tplc="04070005" w:tentative="1">
+      <w:start w:val="1"/>
+      <w:numFmt w:val="bullet"/>
+      <w:lvlText w:val=""/>
+      <w:lvlJc w:val="left"/>
+      <w:pPr>
+        <w:ind w:left="2880" w:hanging="360"/>
+      </w:pPr>
+      <w:rPr>
+        <w:rFonts w:ascii="Wingdings" w:hAnsi="Wingdings" w:hint="default"/>
+      </w:rPr>
+    </w:lvl>
+    <w:lvl w:ilvl="3" w:tplc="04070001" w:tentative="1">
+      <w:start w:val="1"/>
+      <w:numFmt w:val="bullet"/>
+      <w:lvlText w:val=""/>
+      <w:lvlJc w:val="left"/>
+      <w:pPr>
+        <w:ind w:left="3600" w:hanging="360"/>
+      </w:pPr>
+      <w:rPr>
+        <w:rFonts w:ascii="Symbol" w:hAnsi="Symbol" w:hint="default"/>
+      </w:rPr>
+    </w:lvl>
+    <w:lvl w:ilvl="4" w:tplc="04070003" w:tentative="1">
+      <w:start w:val="1"/>
+      <w:numFmt w:val="bullet"/>
+      <w:lvlText w:val="o"/>
+      <w:lvlJc w:val="left"/>
+      <w:pPr>
+        <w:ind w:left="4320" w:hanging="360"/>
+      </w:pPr>
+      <w:rPr>
+        <w:rFonts w:ascii="Courier New" w:hAnsi="Courier New" w:hint="default"/>
+      </w:rPr>
+    </w:lvl>
+    <w:lvl w:ilvl="5" w:tplc="04070005" w:tentative="1">
+      <w:start w:val="1"/>
+      <w:numFmt w:val="bullet"/>
+      <w:lvlText w:val=""/>
+      <w:lvlJc w:val="left"/>
+      <w:pPr>
+        <w:ind w:left="5040" w:hanging="360"/>
+      </w:pPr>
+      <w:rPr>
+        <w:rFonts w:ascii="Wingdings" w:hAnsi="Wingdings" w:hint="default"/>
+      </w:rPr>
+    </w:lvl>
+    <w:lvl w:ilvl="6" w:tplc="04070001" w:tentative="1">
+      <w:start w:val="1"/>
+      <w:numFmt w:val="bullet"/>
+      <w:lvlText w:val=""/>
+      <w:lvlJc w:val="left"/>
+      <w:pPr>
+        <w:ind w:left="5760" w:hanging="360"/>
+      </w:pPr>
+      <w:rPr>
+        <w:rFonts w:ascii="Symbol" w:hAnsi="Symbol" w:hint="default"/>
+      </w:rPr>
+    </w:lvl>
+    <w:lvl w:ilvl="7" w:tplc="04070003" w:tentative="1">
+      <w:start w:val="1"/>
+      <w:numFmt w:val="bullet"/>
+      <w:lvlText w:val="o"/>
+      <w:lvlJc w:val="left"/>
+      <w:pPr>
+        <w:ind w:left="6480" w:hanging="360"/>
+      </w:pPr>
+      <w:rPr>
+        <w:rFonts w:ascii="Courier New" w:hAnsi="Courier New" w:hint="default"/>
+      </w:rPr>
+    </w:lvl>
+    <w:lvl w:ilvl="8" w:tplc="04070005" w:tentative="1">
+      <w:start w:val="1"/>
+      <w:numFmt w:val="bullet"/>
+      <w:lvlText w:val=""/>
+      <w:lvlJc w:val="left"/>
+      <w:pPr>
+        <w:ind w:left="7200" w:hanging="360"/>
+      </w:pPr>
+      <w:rPr>
+        <w:rFonts w:ascii="Wingdings" w:hAnsi="Wingdings" w:hint="default"/>
+      </w:rPr>
+    </w:lvl>
+  </w:abstractNum>
+  <w:abstractNum w:abstractNumId="4" w15:restartNumberingAfterBreak="0">
+    <w:nsid w:val="26D43C1E"/>
+    <w:multiLevelType w:val="hybridMultilevel"/>
+    <w:tmpl w:val="0F184746"/>
+    <w:lvl w:ilvl="0" w:tplc="04070001">
+      <w:start w:val="1"/>
+      <w:numFmt w:val="bullet"/>
+      <w:lvlText w:val=""/>
+      <w:lvlJc w:val="left"/>
+      <w:pPr>
+        <w:ind w:left="720" w:hanging="360"/>
+      </w:pPr>
+      <w:rPr>
+        <w:rFonts w:ascii="Symbol" w:hAnsi="Symbol" w:hint="default"/>
+      </w:rPr>
+    </w:lvl>
+    <w:lvl w:ilvl="1" w:tplc="04070003" w:tentative="1">
+      <w:start w:val="1"/>
+      <w:numFmt w:val="bullet"/>
+      <w:lvlText w:val="o"/>
+      <w:lvlJc w:val="left"/>
+      <w:pPr>
+        <w:ind w:left="1440" w:hanging="360"/>
+      </w:pPr>
+      <w:rPr>
+        <w:rFonts w:ascii="Courier New" w:hAnsi="Courier New" w:hint="default"/>
+      </w:rPr>
+    </w:lvl>
+    <w:lvl w:ilvl="2" w:tplc="04070005" w:tentative="1">
+      <w:start w:val="1"/>
+      <w:numFmt w:val="bullet"/>
+      <w:lvlText w:val=""/>
+      <w:lvlJc w:val="left"/>
+      <w:pPr>
+        <w:ind w:left="2160" w:hanging="360"/>
+      </w:pPr>
+      <w:rPr>
+        <w:rFonts w:ascii="Wingdings" w:hAnsi="Wingdings" w:hint="default"/>
+      </w:rPr>
+    </w:lvl>
+    <w:lvl w:ilvl="3" w:tplc="04070001" w:tentative="1">
+      <w:start w:val="1"/>
+      <w:numFmt w:val="bullet"/>
+      <w:lvlText w:val=""/>
+      <w:lvlJc w:val="left"/>
+      <w:pPr>
+        <w:ind w:left="2880" w:hanging="360"/>
+      </w:pPr>
+      <w:rPr>
+        <w:rFonts w:ascii="Symbol" w:hAnsi="Symbol" w:hint="default"/>
+      </w:rPr>
+    </w:lvl>
+    <w:lvl w:ilvl="4" w:tplc="04070003" w:tentative="1">
+      <w:start w:val="1"/>
+      <w:numFmt w:val="bullet"/>
+      <w:lvlText w:val="o"/>
+      <w:lvlJc w:val="left"/>
+      <w:pPr>
+        <w:ind w:left="3600" w:hanging="360"/>
+      </w:pPr>
+      <w:rPr>
+        <w:rFonts w:ascii="Courier New" w:hAnsi="Courier New" w:hint="default"/>
+      </w:rPr>
+    </w:lvl>
+    <w:lvl w:ilvl="5" w:tplc="04070005" w:tentative="1">
+      <w:start w:val="1"/>
+      <w:numFmt w:val="bullet"/>
+      <w:lvlText w:val=""/>
+      <w:lvlJc w:val="left"/>
+      <w:pPr>
+        <w:ind w:left="4320" w:hanging="360"/>
+      </w:pPr>
+      <w:rPr>
+        <w:rFonts w:ascii="Wingdings" w:hAnsi="Wingdings" w:hint="default"/>
+      </w:rPr>
+    </w:lvl>
+    <w:lvl w:ilvl="6" w:tplc="04070001" w:tentative="1">
+      <w:start w:val="1"/>
+      <w:numFmt w:val="bullet"/>
+      <w:lvlText w:val=""/>
+      <w:lvlJc w:val="left"/>
+      <w:pPr>
+        <w:ind w:left="5040" w:hanging="360"/>
+      </w:pPr>
+      <w:rPr>
+        <w:rFonts w:ascii="Symbol" w:hAnsi="Symbol" w:hint="default"/>
+      </w:rPr>
+    </w:lvl>
+    <w:lvl w:ilvl="7" w:tplc="04070003" w:tentative="1">
+      <w:start w:val="1"/>
+      <w:numFmt w:val="bullet"/>
+      <w:lvlText w:val="o"/>
+      <w:lvlJc w:val="left"/>
+      <w:pPr>
+        <w:ind w:left="5760" w:hanging="360"/>
+      </w:pPr>
+      <w:rPr>
+        <w:rFonts w:ascii="Courier New" w:hAnsi="Courier New" w:hint="default"/>
+      </w:rPr>
+    </w:lvl>
+    <w:lvl w:ilvl="8" w:tplc="04070005" w:tentative="1">
+      <w:start w:val="1"/>
+      <w:numFmt w:val="bullet"/>
+      <w:lvlText w:val=""/>
+      <w:lvlJc w:val="left"/>
+      <w:pPr>
+        <w:ind w:left="6480" w:hanging="360"/>
+      </w:pPr>
+      <w:rPr>
+        <w:rFonts w:ascii="Wingdings" w:hAnsi="Wingdings" w:hint="default"/>
+      </w:rPr>
+    </w:lvl>
+  </w:abstractNum>
+  <w:abstractNum w:abstractNumId="5" w15:restartNumberingAfterBreak="0">
+    <w:nsid w:val="27D3798B"/>
+    <w:multiLevelType w:val="hybridMultilevel"/>
+    <w:tmpl w:val="58F293E8"/>
+    <w:lvl w:ilvl="0" w:tplc="04070001">
+      <w:start w:val="1"/>
+      <w:numFmt w:val="bullet"/>
+      <w:lvlText w:val=""/>
+      <w:lvlJc w:val="left"/>
+      <w:pPr>
+        <w:ind w:left="720" w:hanging="360"/>
+      </w:pPr>
+      <w:rPr>
+        <w:rFonts w:ascii="Symbol" w:hAnsi="Symbol" w:hint="default"/>
+      </w:rPr>
+    </w:lvl>
+    <w:lvl w:ilvl="1" w:tplc="04070003" w:tentative="1">
+      <w:start w:val="1"/>
+      <w:numFmt w:val="bullet"/>
+      <w:lvlText w:val="o"/>
+      <w:lvlJc w:val="left"/>
+      <w:pPr>
+        <w:ind w:left="1440" w:hanging="360"/>
+      </w:pPr>
+      <w:rPr>
+        <w:rFonts w:ascii="Courier New" w:hAnsi="Courier New" w:hint="default"/>
+      </w:rPr>
+    </w:lvl>
+    <w:lvl w:ilvl="2" w:tplc="04070005" w:tentative="1">
+      <w:start w:val="1"/>
+      <w:numFmt w:val="bullet"/>
+      <w:lvlText w:val=""/>
+      <w:lvlJc w:val="left"/>
+      <w:pPr>
+        <w:ind w:left="2160" w:hanging="360"/>
+      </w:pPr>
+      <w:rPr>
+        <w:rFonts w:ascii="Wingdings" w:hAnsi="Wingdings" w:hint="default"/>
+      </w:rPr>
+    </w:lvl>
+    <w:lvl w:ilvl="3" w:tplc="04070001" w:tentative="1">
+      <w:start w:val="1"/>
+      <w:numFmt w:val="bullet"/>
+      <w:lvlText w:val=""/>
+      <w:lvlJc w:val="left"/>
+      <w:pPr>
+        <w:ind w:left="2880" w:hanging="360"/>
+      </w:pPr>
+      <w:rPr>
+        <w:rFonts w:ascii="Symbol" w:hAnsi="Symbol" w:hint="default"/>
+      </w:rPr>
+    </w:lvl>
+    <w:lvl w:ilvl="4" w:tplc="04070003" w:tentative="1">
+      <w:start w:val="1"/>
+      <w:numFmt w:val="bullet"/>
+      <w:lvlText w:val="o"/>
+      <w:lvlJc w:val="left"/>
+      <w:pPr>
+        <w:ind w:left="3600" w:hanging="360"/>
+      </w:pPr>
+      <w:rPr>
+        <w:rFonts w:ascii="Courier New" w:hAnsi="Courier New" w:hint="default"/>
+      </w:rPr>
+    </w:lvl>
+    <w:lvl w:ilvl="5" w:tplc="04070005" w:tentative="1">
+      <w:start w:val="1"/>
+      <w:numFmt w:val="bullet"/>
+      <w:lvlText w:val=""/>
+      <w:lvlJc w:val="left"/>
+      <w:pPr>
+        <w:ind w:left="4320" w:hanging="360"/>
+      </w:pPr>
+      <w:rPr>
+        <w:rFonts w:ascii="Wingdings" w:hAnsi="Wingdings" w:hint="default"/>
+      </w:rPr>
+    </w:lvl>
+    <w:lvl w:ilvl="6" w:tplc="04070001" w:tentative="1">
+      <w:start w:val="1"/>
+      <w:numFmt w:val="bullet"/>
+      <w:lvlText w:val=""/>
+      <w:lvlJc w:val="left"/>
+      <w:pPr>
+        <w:ind w:left="5040" w:hanging="360"/>
+      </w:pPr>
+      <w:rPr>
+        <w:rFonts w:ascii="Symbol" w:hAnsi="Symbol" w:hint="default"/>
+      </w:rPr>
+    </w:lvl>
+    <w:lvl w:ilvl="7" w:tplc="04070003" w:tentative="1">
+      <w:start w:val="1"/>
+      <w:numFmt w:val="bullet"/>
+      <w:lvlText w:val="o"/>
+      <w:lvlJc w:val="left"/>
+      <w:pPr>
+        <w:ind w:left="5760" w:hanging="360"/>
+      </w:pPr>
+      <w:rPr>
+        <w:rFonts w:ascii="Courier New" w:hAnsi="Courier New" w:hint="default"/>
+      </w:rPr>
+    </w:lvl>
+    <w:lvl w:ilvl="8" w:tplc="04070005" w:tentative="1">
+      <w:start w:val="1"/>
+      <w:numFmt w:val="bullet"/>
+      <w:lvlText w:val=""/>
+      <w:lvlJc w:val="left"/>
+      <w:pPr>
+        <w:ind w:left="6480" w:hanging="360"/>
+      </w:pPr>
+      <w:rPr>
+        <w:rFonts w:ascii="Wingdings" w:hAnsi="Wingdings" w:hint="default"/>
+      </w:rPr>
+    </w:lvl>
+  </w:abstractNum>
+  <w:abstractNum w:abstractNumId="6" w15:restartNumberingAfterBreak="0">
+    <w:nsid w:val="2C381EBE"/>
+    <w:multiLevelType w:val="hybridMultilevel"/>
+    <w:tmpl w:val="36085B54"/>
+    <w:lvl w:ilvl="0" w:tplc="04070001">
+      <w:start w:val="1"/>
+      <w:numFmt w:val="bullet"/>
+      <w:lvlText w:val=""/>
+      <w:lvlJc w:val="left"/>
+      <w:pPr>
+        <w:ind w:left="1440" w:hanging="360"/>
+      </w:pPr>
+      <w:rPr>
+        <w:rFonts w:ascii="Symbol" w:hAnsi="Symbol" w:hint="default"/>
+      </w:rPr>
+    </w:lvl>
+    <w:lvl w:ilvl="1" w:tplc="04070003" w:tentative="1">
+      <w:start w:val="1"/>
+      <w:numFmt w:val="bullet"/>
+      <w:lvlText w:val="o"/>
+      <w:lvlJc w:val="left"/>
+      <w:pPr>
+        <w:ind w:left="2160" w:hanging="360"/>
+      </w:pPr>
+      <w:rPr>
+        <w:rFonts w:ascii="Courier New" w:hAnsi="Courier New" w:hint="default"/>
+      </w:rPr>
+    </w:lvl>
+    <w:lvl w:ilvl="2" w:tplc="04070005" w:tentative="1">
+      <w:start w:val="1"/>
+      <w:numFmt w:val="bullet"/>
+      <w:lvlText w:val=""/>
+      <w:lvlJc w:val="left"/>
+      <w:pPr>
+        <w:ind w:left="2880" w:hanging="360"/>
+      </w:pPr>
+      <w:rPr>
+        <w:rFonts w:ascii="Wingdings" w:hAnsi="Wingdings" w:hint="default"/>
+      </w:rPr>
+    </w:lvl>
+    <w:lvl w:ilvl="3" w:tplc="04070001" w:tentative="1">
+      <w:start w:val="1"/>
+      <w:numFmt w:val="bullet"/>
+      <w:lvlText w:val=""/>
+      <w:lvlJc w:val="left"/>
+      <w:pPr>
+        <w:ind w:left="3600" w:hanging="360"/>
+      </w:pPr>
+      <w:rPr>
+        <w:rFonts w:ascii="Symbol" w:hAnsi="Symbol" w:hint="default"/>
+      </w:rPr>
+    </w:lvl>
+    <w:lvl w:ilvl="4" w:tplc="04070003" w:tentative="1">
+      <w:start w:val="1"/>
+      <w:numFmt w:val="bullet"/>
+      <w:lvlText w:val="o"/>
+      <w:lvlJc w:val="left"/>
+      <w:pPr>
+        <w:ind w:left="4320" w:hanging="360"/>
+      </w:pPr>
+      <w:rPr>
+        <w:rFonts w:ascii="Courier New" w:hAnsi="Courier New" w:hint="default"/>
+      </w:rPr>
+    </w:lvl>
+    <w:lvl w:ilvl="5" w:tplc="04070005" w:tentative="1">
+      <w:start w:val="1"/>
+      <w:numFmt w:val="bullet"/>
+      <w:lvlText w:val=""/>
+      <w:lvlJc w:val="left"/>
+      <w:pPr>
+        <w:ind w:left="5040" w:hanging="360"/>
+      </w:pPr>
+      <w:rPr>
+        <w:rFonts w:ascii="Wingdings" w:hAnsi="Wingdings" w:hint="default"/>
+      </w:rPr>
+    </w:lvl>
+    <w:lvl w:ilvl="6" w:tplc="04070001" w:tentative="1">
+      <w:start w:val="1"/>
+      <w:numFmt w:val="bullet"/>
+      <w:lvlText w:val=""/>
+      <w:lvlJc w:val="left"/>
+      <w:pPr>
+        <w:ind w:left="5760" w:hanging="360"/>
+      </w:pPr>
+      <w:rPr>
+        <w:rFonts w:ascii="Symbol" w:hAnsi="Symbol" w:hint="default"/>
+      </w:rPr>
+    </w:lvl>
+    <w:lvl w:ilvl="7" w:tplc="04070003" w:tentative="1">
+      <w:start w:val="1"/>
+      <w:numFmt w:val="bullet"/>
+      <w:lvlText w:val="o"/>
+      <w:lvlJc w:val="left"/>
+      <w:pPr>
+        <w:ind w:left="6480" w:hanging="360"/>
+      </w:pPr>
+      <w:rPr>
+        <w:rFonts w:ascii="Courier New" w:hAnsi="Courier New" w:hint="default"/>
+      </w:rPr>
+    </w:lvl>
+    <w:lvl w:ilvl="8" w:tplc="04070005" w:tentative="1">
+      <w:start w:val="1"/>
+      <w:numFmt w:val="bullet"/>
+      <w:lvlText w:val=""/>
+      <w:lvlJc w:val="left"/>
+      <w:pPr>
+        <w:ind w:left="7200" w:hanging="360"/>
+      </w:pPr>
+      <w:rPr>
+        <w:rFonts w:ascii="Wingdings" w:hAnsi="Wingdings" w:hint="default"/>
+      </w:rPr>
+    </w:lvl>
+  </w:abstractNum>
+  <w:abstractNum w:abstractNumId="7" w15:restartNumberingAfterBreak="0">
+    <w:nsid w:val="5AA41761"/>
+    <w:multiLevelType w:val="hybridMultilevel"/>
+    <w:tmpl w:val="1D581EAA"/>
+    <w:lvl w:ilvl="0" w:tplc="04070001">
+      <w:start w:val="1"/>
+      <w:numFmt w:val="bullet"/>
+      <w:lvlText w:val=""/>
+      <w:lvlJc w:val="left"/>
+      <w:pPr>
+        <w:ind w:left="1440" w:hanging="360"/>
+      </w:pPr>
+      <w:rPr>
+        <w:rFonts w:ascii="Symbol" w:hAnsi="Symbol" w:hint="default"/>
+      </w:rPr>
+    </w:lvl>
+    <w:lvl w:ilvl="1" w:tplc="04070003" w:tentative="1">
+      <w:start w:val="1"/>
+      <w:numFmt w:val="bullet"/>
+      <w:lvlText w:val="o"/>
+      <w:lvlJc w:val="left"/>
+      <w:pPr>
+        <w:ind w:left="2160" w:hanging="360"/>
+      </w:pPr>
+      <w:rPr>
+        <w:rFonts w:ascii="Courier New" w:hAnsi="Courier New" w:hint="default"/>
+      </w:rPr>
+    </w:lvl>
+    <w:lvl w:ilvl="2" w:tplc="04070005" w:tentative="1">
+      <w:start w:val="1"/>
+      <w:numFmt w:val="bullet"/>
+      <w:lvlText w:val=""/>
+      <w:lvlJc w:val="left"/>
+      <w:pPr>
+        <w:ind w:left="2880" w:hanging="360"/>
+      </w:pPr>
+      <w:rPr>
+        <w:rFonts w:ascii="Wingdings" w:hAnsi="Wingdings" w:hint="default"/>
+      </w:rPr>
+    </w:lvl>
+    <w:lvl w:ilvl="3" w:tplc="04070001" w:tentative="1">
+      <w:start w:val="1"/>
+      <w:numFmt w:val="bullet"/>
+      <w:lvlText w:val=""/>
+      <w:lvlJc w:val="left"/>
+      <w:pPr>
+        <w:ind w:left="3600" w:hanging="360"/>
+      </w:pPr>
+      <w:rPr>
+        <w:rFonts w:ascii="Symbol" w:hAnsi="Symbol" w:hint="default"/>
+      </w:rPr>
+    </w:lvl>
+    <w:lvl w:ilvl="4" w:tplc="04070003" w:tentative="1">
+      <w:start w:val="1"/>
+      <w:numFmt w:val="bullet"/>
+      <w:lvlText w:val="o"/>
+      <w:lvlJc w:val="left"/>
+      <w:pPr>
+        <w:ind w:left="4320" w:hanging="360"/>
+      </w:pPr>
+      <w:rPr>
+        <w:rFonts w:ascii="Courier New" w:hAnsi="Courier New" w:hint="default"/>
+      </w:rPr>
+    </w:lvl>
+    <w:lvl w:ilvl="5" w:tplc="04070005" w:tentative="1">
+      <w:start w:val="1"/>
+      <w:numFmt w:val="bullet"/>
+      <w:lvlText w:val=""/>
+      <w:lvlJc w:val="left"/>
+      <w:pPr>
+        <w:ind w:left="5040" w:hanging="360"/>
+      </w:pPr>
+      <w:rPr>
+        <w:rFonts w:ascii="Wingdings" w:hAnsi="Wingdings" w:hint="default"/>
+      </w:rPr>
+    </w:lvl>
+    <w:lvl w:ilvl="6" w:tplc="04070001" w:tentative="1">
+      <w:start w:val="1"/>
+      <w:numFmt w:val="bullet"/>
+      <w:lvlText w:val=""/>
+      <w:lvlJc w:val="left"/>
+      <w:pPr>
+        <w:ind w:left="5760" w:hanging="360"/>
+      </w:pPr>
+      <w:rPr>
+        <w:rFonts w:ascii="Symbol" w:hAnsi="Symbol" w:hint="default"/>
+      </w:rPr>
+    </w:lvl>
+    <w:lvl w:ilvl="7" w:tplc="04070003" w:tentative="1">
+      <w:start w:val="1"/>
+      <w:numFmt w:val="bullet"/>
+      <w:lvlText w:val="o"/>
+      <w:lvlJc w:val="left"/>
+      <w:pPr>
+        <w:ind w:left="6480" w:hanging="360"/>
+      </w:pPr>
+      <w:rPr>
+        <w:rFonts w:ascii="Courier New" w:hAnsi="Courier New" w:hint="default"/>
+      </w:rPr>
+    </w:lvl>
+    <w:lvl w:ilvl="8" w:tplc="04070005" w:tentative="1">
+      <w:start w:val="1"/>
+      <w:numFmt w:val="bullet"/>
+      <w:lvlText w:val=""/>
+      <w:lvlJc w:val="left"/>
+      <w:pPr>
+        <w:ind w:left="7200" w:hanging="360"/>
+      </w:pPr>
+      <w:rPr>
+        <w:rFonts w:ascii="Wingdings" w:hAnsi="Wingdings" w:hint="default"/>
+      </w:rPr>
+    </w:lvl>
+  </w:abstractNum>
+  <w:abstractNum w:abstractNumId="8" w15:restartNumberingAfterBreak="0">
+    <w:nsid w:val="5AA835B6"/>
+    <w:multiLevelType w:val="hybridMultilevel"/>
+    <w:tmpl w:val="81C26200"/>
+    <w:lvl w:ilvl="0" w:tplc="04070001">
+      <w:start w:val="1"/>
+      <w:numFmt w:val="bullet"/>
+      <w:lvlText w:val=""/>
+      <w:lvlJc w:val="left"/>
+      <w:pPr>
+        <w:ind w:left="720" w:hanging="360"/>
+      </w:pPr>
+      <w:rPr>
+        <w:rFonts w:ascii="Symbol" w:hAnsi="Symbol" w:hint="default"/>
+      </w:rPr>
+    </w:lvl>
+    <w:lvl w:ilvl="1" w:tplc="04070003" w:tentative="1">
+      <w:start w:val="1"/>
+      <w:numFmt w:val="bullet"/>
+      <w:lvlText w:val="o"/>
+      <w:lvlJc w:val="left"/>
+      <w:pPr>
+        <w:ind w:left="1440" w:hanging="360"/>
+      </w:pPr>
+      <w:rPr>
+        <w:rFonts w:ascii="Courier New" w:hAnsi="Courier New" w:hint="default"/>
+      </w:rPr>
+    </w:lvl>
+    <w:lvl w:ilvl="2" w:tplc="04070005" w:tentative="1">
+      <w:start w:val="1"/>
+      <w:numFmt w:val="bullet"/>
+      <w:lvlText w:val=""/>
+      <w:lvlJc w:val="left"/>
+      <w:pPr>
+        <w:ind w:left="2160" w:hanging="360"/>
+      </w:pPr>
+      <w:rPr>
+        <w:rFonts w:ascii="Wingdings" w:hAnsi="Wingdings" w:hint="default"/>
+      </w:rPr>
+    </w:lvl>
+    <w:lvl w:ilvl="3" w:tplc="04070001" w:tentative="1">
+      <w:start w:val="1"/>
+      <w:numFmt w:val="bullet"/>
+      <w:lvlText w:val=""/>
+      <w:lvlJc w:val="left"/>
+      <w:pPr>
+        <w:ind w:left="2880" w:hanging="360"/>
+      </w:pPr>
+      <w:rPr>
+        <w:rFonts w:ascii="Symbol" w:hAnsi="Symbol" w:hint="default"/>
+      </w:rPr>
+    </w:lvl>
+    <w:lvl w:ilvl="4" w:tplc="04070003" w:tentative="1">
+      <w:start w:val="1"/>
+      <w:numFmt w:val="bullet"/>
+      <w:lvlText w:val="o"/>
+      <w:lvlJc w:val="left"/>
+      <w:pPr>
+        <w:ind w:left="3600" w:hanging="360"/>
+      </w:pPr>
+      <w:rPr>
+        <w:rFonts w:ascii="Courier New" w:hAnsi="Courier New" w:hint="default"/>
+      </w:rPr>
+    </w:lvl>
+    <w:lvl w:ilvl="5" w:tplc="04070005" w:tentative="1">
+      <w:start w:val="1"/>
+      <w:numFmt w:val="bullet"/>
+      <w:lvlText w:val=""/>
+      <w:lvlJc w:val="left"/>
+      <w:pPr>
+        <w:ind w:left="4320" w:hanging="360"/>
+      </w:pPr>
+      <w:rPr>
+        <w:rFonts w:ascii="Wingdings" w:hAnsi="Wingdings" w:hint="default"/>
+      </w:rPr>
+    </w:lvl>
+    <w:lvl w:ilvl="6" w:tplc="04070001" w:tentative="1">
+      <w:start w:val="1"/>
+      <w:numFmt w:val="bullet"/>
+      <w:lvlText w:val=""/>
+      <w:lvlJc w:val="left"/>
+      <w:pPr>
+        <w:ind w:left="5040" w:hanging="360"/>
+      </w:pPr>
+      <w:rPr>
+        <w:rFonts w:ascii="Symbol" w:hAnsi="Symbol" w:hint="default"/>
+      </w:rPr>
+    </w:lvl>
+    <w:lvl w:ilvl="7" w:tplc="04070003" w:tentative="1">
+      <w:start w:val="1"/>
+      <w:numFmt w:val="bullet"/>
+      <w:lvlText w:val="o"/>
+      <w:lvlJc w:val="left"/>
+      <w:pPr>
+        <w:ind w:left="5760" w:hanging="360"/>
+      </w:pPr>
+      <w:rPr>
+        <w:rFonts w:ascii="Courier New" w:hAnsi="Courier New" w:hint="default"/>
+      </w:rPr>
+    </w:lvl>
+    <w:lvl w:ilvl="8" w:tplc="04070005" w:tentative="1">
+      <w:start w:val="1"/>
+      <w:numFmt w:val="bullet"/>
+      <w:lvlText w:val=""/>
+      <w:lvlJc w:val="left"/>
+      <w:pPr>
+        <w:ind w:left="6480" w:hanging="360"/>
+      </w:pPr>
+      <w:rPr>
+        <w:rFonts w:ascii="Wingdings" w:hAnsi="Wingdings" w:hint="default"/>
+      </w:rPr>
+    </w:lvl>
+  </w:abstractNum>
+  <w:abstractNum w:abstractNumId="9" w15:restartNumberingAfterBreak="0">
+    <w:nsid w:val="5D294569"/>
+    <w:multiLevelType w:val="hybridMultilevel"/>
+    <w:tmpl w:val="019C1FD2"/>
+    <w:lvl w:ilvl="0" w:tplc="04070001">
+      <w:start w:val="1"/>
+      <w:numFmt w:val="bullet"/>
+      <w:lvlText w:val=""/>
+      <w:lvlJc w:val="left"/>
+      <w:pPr>
+        <w:ind w:left="720" w:hanging="360"/>
+      </w:pPr>
+      <w:rPr>
+        <w:rFonts w:ascii="Symbol" w:hAnsi="Symbol" w:hint="default"/>
+      </w:rPr>
+    </w:lvl>
+    <w:lvl w:ilvl="1" w:tplc="04070003" w:tentative="1">
+      <w:start w:val="1"/>
+      <w:numFmt w:val="bullet"/>
+      <w:lvlText w:val="o"/>
+      <w:lvlJc w:val="left"/>
+      <w:pPr>
+        <w:ind w:left="1440" w:hanging="360"/>
+      </w:pPr>
+      <w:rPr>
+        <w:rFonts w:ascii="Courier New" w:hAnsi="Courier New" w:hint="default"/>
+      </w:rPr>
+    </w:lvl>
+    <w:lvl w:ilvl="2" w:tplc="04070005" w:tentative="1">
+      <w:start w:val="1"/>
+      <w:numFmt w:val="bullet"/>
+      <w:lvlText w:val=""/>
+      <w:lvlJc w:val="left"/>
+      <w:pPr>
+        <w:ind w:left="2160" w:hanging="360"/>
+      </w:pPr>
+      <w:rPr>
+        <w:rFonts w:ascii="Wingdings" w:hAnsi="Wingdings" w:hint="default"/>
+      </w:rPr>
+    </w:lvl>
+    <w:lvl w:ilvl="3" w:tplc="04070001" w:tentative="1">
+      <w:start w:val="1"/>
+      <w:numFmt w:val="bullet"/>
+      <w:lvlText w:val=""/>
+      <w:lvlJc w:val="left"/>
+      <w:pPr>
+        <w:ind w:left="2880" w:hanging="360"/>
+      </w:pPr>
+      <w:rPr>
+        <w:rFonts w:ascii="Symbol" w:hAnsi="Symbol" w:hint="default"/>
+      </w:rPr>
+    </w:lvl>
+    <w:lvl w:ilvl="4" w:tplc="04070003" w:tentative="1">
+      <w:start w:val="1"/>
+      <w:numFmt w:val="bullet"/>
+      <w:lvlText w:val="o"/>
+      <w:lvlJc w:val="left"/>
+      <w:pPr>
+        <w:ind w:left="3600" w:hanging="360"/>
+      </w:pPr>
+      <w:rPr>
+        <w:rFonts w:ascii="Courier New" w:hAnsi="Courier New" w:hint="default"/>
+      </w:rPr>
+    </w:lvl>
+    <w:lvl w:ilvl="5" w:tplc="04070005" w:tentative="1">
+      <w:start w:val="1"/>
+      <w:numFmt w:val="bullet"/>
+      <w:lvlText w:val=""/>
+      <w:lvlJc w:val="left"/>
+      <w:pPr>
+        <w:ind w:left="4320" w:hanging="360"/>
+      </w:pPr>
+      <w:rPr>
+        <w:rFonts w:ascii="Wingdings" w:hAnsi="Wingdings" w:hint="default"/>
+      </w:rPr>
+    </w:lvl>
+    <w:lvl w:ilvl="6" w:tplc="04070001" w:tentative="1">
+      <w:start w:val="1"/>
+      <w:numFmt w:val="bullet"/>
+      <w:lvlText w:val=""/>
+      <w:lvlJc w:val="left"/>
+      <w:pPr>
+        <w:ind w:left="5040" w:hanging="360"/>
+      </w:pPr>
+      <w:rPr>
+        <w:rFonts w:ascii="Symbol" w:hAnsi="Symbol" w:hint="default"/>
+      </w:rPr>
+    </w:lvl>
+    <w:lvl w:ilvl="7" w:tplc="04070003" w:tentative="1">
+      <w:start w:val="1"/>
+      <w:numFmt w:val="bullet"/>
+      <w:lvlText w:val="o"/>
+      <w:lvlJc w:val="left"/>
+      <w:pPr>
+        <w:ind w:left="5760" w:hanging="360"/>
+      </w:pPr>
+      <w:rPr>
+        <w:rFonts w:ascii="Courier New" w:hAnsi="Courier New" w:hint="default"/>
+      </w:rPr>
+    </w:lvl>
+    <w:lvl w:ilvl="8" w:tplc="04070005" w:tentative="1">
+      <w:start w:val="1"/>
+      <w:numFmt w:val="bullet"/>
+      <w:lvlText w:val=""/>
+      <w:lvlJc w:val="left"/>
+      <w:pPr>
+        <w:ind w:left="6480" w:hanging="360"/>
+      </w:pPr>
+      <w:rPr>
+        <w:rFonts w:ascii="Wingdings" w:hAnsi="Wingdings" w:hint="default"/>
+      </w:rPr>
+    </w:lvl>
+  </w:abstractNum>
+  <w:abstractNum w:abstractNumId="10" w15:restartNumberingAfterBreak="0">
     <w:nsid w:val="71842A30"/>
     <w:multiLevelType w:val="multilevel"/>
     <w:tmpl w:val="153023CE"/>
@@ -1078,7 +4009,120 @@
       </w:rPr>
     </w:lvl>
   </w:abstractNum>
-  <w:abstractNum w:abstractNumId="1" w15:restartNumberingAfterBreak="0">
+  <w:abstractNum w:abstractNumId="11" w15:restartNumberingAfterBreak="0">
+    <w:nsid w:val="74E53721"/>
+    <w:multiLevelType w:val="hybridMultilevel"/>
+    <w:tmpl w:val="6D12C3DA"/>
+    <w:lvl w:ilvl="0" w:tplc="04070001">
+      <w:start w:val="1"/>
+      <w:numFmt w:val="bullet"/>
+      <w:lvlText w:val=""/>
+      <w:lvlJc w:val="left"/>
+      <w:pPr>
+        <w:ind w:left="1776" w:hanging="360"/>
+      </w:pPr>
+      <w:rPr>
+        <w:rFonts w:ascii="Symbol" w:hAnsi="Symbol" w:hint="default"/>
+      </w:rPr>
+    </w:lvl>
+    <w:lvl w:ilvl="1" w:tplc="04070003" w:tentative="1">
+      <w:start w:val="1"/>
+      <w:numFmt w:val="bullet"/>
+      <w:lvlText w:val="o"/>
+      <w:lvlJc w:val="left"/>
+      <w:pPr>
+        <w:ind w:left="2496" w:hanging="360"/>
+      </w:pPr>
+      <w:rPr>
+        <w:rFonts w:ascii="Courier New" w:hAnsi="Courier New" w:hint="default"/>
+      </w:rPr>
+    </w:lvl>
+    <w:lvl w:ilvl="2" w:tplc="04070005" w:tentative="1">
+      <w:start w:val="1"/>
+      <w:numFmt w:val="bullet"/>
+      <w:lvlText w:val=""/>
+      <w:lvlJc w:val="left"/>
+      <w:pPr>
+        <w:ind w:left="3216" w:hanging="360"/>
+      </w:pPr>
+      <w:rPr>
+        <w:rFonts w:ascii="Wingdings" w:hAnsi="Wingdings" w:hint="default"/>
+      </w:rPr>
+    </w:lvl>
+    <w:lvl w:ilvl="3" w:tplc="04070001" w:tentative="1">
+      <w:start w:val="1"/>
+      <w:numFmt w:val="bullet"/>
+      <w:lvlText w:val=""/>
+      <w:lvlJc w:val="left"/>
+      <w:pPr>
+        <w:ind w:left="3936" w:hanging="360"/>
+      </w:pPr>
+      <w:rPr>
+        <w:rFonts w:ascii="Symbol" w:hAnsi="Symbol" w:hint="default"/>
+      </w:rPr>
+    </w:lvl>
+    <w:lvl w:ilvl="4" w:tplc="04070003" w:tentative="1">
+      <w:start w:val="1"/>
+      <w:numFmt w:val="bullet"/>
+      <w:lvlText w:val="o"/>
+      <w:lvlJc w:val="left"/>
+      <w:pPr>
+        <w:ind w:left="4656" w:hanging="360"/>
+      </w:pPr>
+      <w:rPr>
+        <w:rFonts w:ascii="Courier New" w:hAnsi="Courier New" w:hint="default"/>
+      </w:rPr>
+    </w:lvl>
+    <w:lvl w:ilvl="5" w:tplc="04070005" w:tentative="1">
+      <w:start w:val="1"/>
+      <w:numFmt w:val="bullet"/>
+      <w:lvlText w:val=""/>
+      <w:lvlJc w:val="left"/>
+      <w:pPr>
+        <w:ind w:left="5376" w:hanging="360"/>
+      </w:pPr>
+      <w:rPr>
+        <w:rFonts w:ascii="Wingdings" w:hAnsi="Wingdings" w:hint="default"/>
+      </w:rPr>
+    </w:lvl>
+    <w:lvl w:ilvl="6" w:tplc="04070001" w:tentative="1">
+      <w:start w:val="1"/>
+      <w:numFmt w:val="bullet"/>
+      <w:lvlText w:val=""/>
+      <w:lvlJc w:val="left"/>
+      <w:pPr>
+        <w:ind w:left="6096" w:hanging="360"/>
+      </w:pPr>
+      <w:rPr>
+        <w:rFonts w:ascii="Symbol" w:hAnsi="Symbol" w:hint="default"/>
+      </w:rPr>
+    </w:lvl>
+    <w:lvl w:ilvl="7" w:tplc="04070003" w:tentative="1">
+      <w:start w:val="1"/>
+      <w:numFmt w:val="bullet"/>
+      <w:lvlText w:val="o"/>
+      <w:lvlJc w:val="left"/>
+      <w:pPr>
+        <w:ind w:left="6816" w:hanging="360"/>
+      </w:pPr>
+      <w:rPr>
+        <w:rFonts w:ascii="Courier New" w:hAnsi="Courier New" w:hint="default"/>
+      </w:rPr>
+    </w:lvl>
+    <w:lvl w:ilvl="8" w:tplc="04070005" w:tentative="1">
+      <w:start w:val="1"/>
+      <w:numFmt w:val="bullet"/>
+      <w:lvlText w:val=""/>
+      <w:lvlJc w:val="left"/>
+      <w:pPr>
+        <w:ind w:left="7536" w:hanging="360"/>
+      </w:pPr>
+      <w:rPr>
+        <w:rFonts w:ascii="Wingdings" w:hAnsi="Wingdings" w:hint="default"/>
+      </w:rPr>
+    </w:lvl>
+  </w:abstractNum>
+  <w:abstractNum w:abstractNumId="12" w15:restartNumberingAfterBreak="0">
     <w:nsid w:val="763D4561"/>
     <w:multiLevelType w:val="multilevel"/>
     <w:tmpl w:val="F9D60BF8"/>
@@ -1191,11 +4235,160 @@
       </w:rPr>
     </w:lvl>
   </w:abstractNum>
+  <w:abstractNum w:abstractNumId="13" w15:restartNumberingAfterBreak="0">
+    <w:nsid w:val="7DF03B85"/>
+    <w:multiLevelType w:val="hybridMultilevel"/>
+    <w:tmpl w:val="60C027BA"/>
+    <w:lvl w:ilvl="0" w:tplc="04070001">
+      <w:start w:val="1"/>
+      <w:numFmt w:val="bullet"/>
+      <w:lvlText w:val=""/>
+      <w:lvlJc w:val="left"/>
+      <w:pPr>
+        <w:ind w:left="720" w:hanging="360"/>
+      </w:pPr>
+      <w:rPr>
+        <w:rFonts w:ascii="Symbol" w:hAnsi="Symbol" w:hint="default"/>
+      </w:rPr>
+    </w:lvl>
+    <w:lvl w:ilvl="1" w:tplc="04070003" w:tentative="1">
+      <w:start w:val="1"/>
+      <w:numFmt w:val="bullet"/>
+      <w:lvlText w:val="o"/>
+      <w:lvlJc w:val="left"/>
+      <w:pPr>
+        <w:ind w:left="1440" w:hanging="360"/>
+      </w:pPr>
+      <w:rPr>
+        <w:rFonts w:ascii="Courier New" w:hAnsi="Courier New" w:hint="default"/>
+      </w:rPr>
+    </w:lvl>
+    <w:lvl w:ilvl="2" w:tplc="04070005" w:tentative="1">
+      <w:start w:val="1"/>
+      <w:numFmt w:val="bullet"/>
+      <w:lvlText w:val=""/>
+      <w:lvlJc w:val="left"/>
+      <w:pPr>
+        <w:ind w:left="2160" w:hanging="360"/>
+      </w:pPr>
+      <w:rPr>
+        <w:rFonts w:ascii="Wingdings" w:hAnsi="Wingdings" w:hint="default"/>
+      </w:rPr>
+    </w:lvl>
+    <w:lvl w:ilvl="3" w:tplc="04070001" w:tentative="1">
+      <w:start w:val="1"/>
+      <w:numFmt w:val="bullet"/>
+      <w:lvlText w:val=""/>
+      <w:lvlJc w:val="left"/>
+      <w:pPr>
+        <w:ind w:left="2880" w:hanging="360"/>
+      </w:pPr>
+      <w:rPr>
+        <w:rFonts w:ascii="Symbol" w:hAnsi="Symbol" w:hint="default"/>
+      </w:rPr>
+    </w:lvl>
+    <w:lvl w:ilvl="4" w:tplc="04070003" w:tentative="1">
+      <w:start w:val="1"/>
+      <w:numFmt w:val="bullet"/>
+      <w:lvlText w:val="o"/>
+      <w:lvlJc w:val="left"/>
+      <w:pPr>
+        <w:ind w:left="3600" w:hanging="360"/>
+      </w:pPr>
+      <w:rPr>
+        <w:rFonts w:ascii="Courier New" w:hAnsi="Courier New" w:hint="default"/>
+      </w:rPr>
+    </w:lvl>
+    <w:lvl w:ilvl="5" w:tplc="04070005" w:tentative="1">
+      <w:start w:val="1"/>
+      <w:numFmt w:val="bullet"/>
+      <w:lvlText w:val=""/>
+      <w:lvlJc w:val="left"/>
+      <w:pPr>
+        <w:ind w:left="4320" w:hanging="360"/>
+      </w:pPr>
+      <w:rPr>
+        <w:rFonts w:ascii="Wingdings" w:hAnsi="Wingdings" w:hint="default"/>
+      </w:rPr>
+    </w:lvl>
+    <w:lvl w:ilvl="6" w:tplc="04070001" w:tentative="1">
+      <w:start w:val="1"/>
+      <w:numFmt w:val="bullet"/>
+      <w:lvlText w:val=""/>
+      <w:lvlJc w:val="left"/>
+      <w:pPr>
+        <w:ind w:left="5040" w:hanging="360"/>
+      </w:pPr>
+      <w:rPr>
+        <w:rFonts w:ascii="Symbol" w:hAnsi="Symbol" w:hint="default"/>
+      </w:rPr>
+    </w:lvl>
+    <w:lvl w:ilvl="7" w:tplc="04070003" w:tentative="1">
+      <w:start w:val="1"/>
+      <w:numFmt w:val="bullet"/>
+      <w:lvlText w:val="o"/>
+      <w:lvlJc w:val="left"/>
+      <w:pPr>
+        <w:ind w:left="5760" w:hanging="360"/>
+      </w:pPr>
+      <w:rPr>
+        <w:rFonts w:ascii="Courier New" w:hAnsi="Courier New" w:hint="default"/>
+      </w:rPr>
+    </w:lvl>
+    <w:lvl w:ilvl="8" w:tplc="04070005" w:tentative="1">
+      <w:start w:val="1"/>
+      <w:numFmt w:val="bullet"/>
+      <w:lvlText w:val=""/>
+      <w:lvlJc w:val="left"/>
+      <w:pPr>
+        <w:ind w:left="6480" w:hanging="360"/>
+      </w:pPr>
+      <w:rPr>
+        <w:rFonts w:ascii="Wingdings" w:hAnsi="Wingdings" w:hint="default"/>
+      </w:rPr>
+    </w:lvl>
+  </w:abstractNum>
   <w:num w:numId="1">
+    <w:abstractNumId w:val="12"/>
+  </w:num>
+  <w:num w:numId="2">
+    <w:abstractNumId w:val="10"/>
+  </w:num>
+  <w:num w:numId="3">
+    <w:abstractNumId w:val="6"/>
+  </w:num>
+  <w:num w:numId="4">
+    <w:abstractNumId w:val="5"/>
+  </w:num>
+  <w:num w:numId="5">
+    <w:abstractNumId w:val="3"/>
+  </w:num>
+  <w:num w:numId="6">
+    <w:abstractNumId w:val="11"/>
+  </w:num>
+  <w:num w:numId="7">
+    <w:abstractNumId w:val="0"/>
+  </w:num>
+  <w:num w:numId="8">
+    <w:abstractNumId w:val="8"/>
+  </w:num>
+  <w:num w:numId="9">
+    <w:abstractNumId w:val="4"/>
+  </w:num>
+  <w:num w:numId="10">
+    <w:abstractNumId w:val="9"/>
+  </w:num>
+  <w:num w:numId="11">
+    <w:abstractNumId w:val="13"/>
+  </w:num>
+  <w:num w:numId="12">
     <w:abstractNumId w:val="1"/>
   </w:num>
-  <w:num w:numId="2">
-    <w:abstractNumId w:val="0"/>
+  <w:num w:numId="13">
+    <w:abstractNumId w:val="7"/>
+  </w:num>
+  <w:num w:numId="14">
+    <w:abstractNumId w:val="2"/>
   </w:num>
 </w:numbering>
 </file>
@@ -1633,6 +4826,37 @@
       <w:contextualSpacing/>
     </w:pPr>
   </w:style>
+  <w:style w:type="paragraph" w:styleId="StandardWeb">
+    <w:name w:val="Normal (Web)"/>
+    <w:basedOn w:val="Standard"/>
+    <w:uiPriority w:val="99"/>
+    <w:semiHidden/>
+    <w:unhideWhenUsed/>
+    <w:rsid w:val="0016626B"/>
+    <w:pPr>
+      <w:spacing w:before="100" w:beforeAutospacing="1" w:after="100" w:afterAutospacing="1"/>
+    </w:pPr>
+    <w:rPr>
+      <w:rFonts w:ascii="Times New Roman" w:eastAsia="Times New Roman" w:hAnsi="Times New Roman" w:cs="Times New Roman"/>
+      <w:lang w:eastAsia="de-DE"/>
+    </w:rPr>
+  </w:style>
+  <w:style w:type="table" w:styleId="Tabellenraster">
+    <w:name w:val="Table Grid"/>
+    <w:basedOn w:val="NormaleTabelle"/>
+    <w:uiPriority w:val="39"/>
+    <w:rsid w:val="0023226C"/>
+    <w:tblPr>
+      <w:tblBorders>
+        <w:top w:val="single" w:sz="4" w:space="0" w:color="auto"/>
+        <w:left w:val="single" w:sz="4" w:space="0" w:color="auto"/>
+        <w:bottom w:val="single" w:sz="4" w:space="0" w:color="auto"/>
+        <w:right w:val="single" w:sz="4" w:space="0" w:color="auto"/>
+        <w:insideH w:val="single" w:sz="4" w:space="0" w:color="auto"/>
+        <w:insideV w:val="single" w:sz="4" w:space="0" w:color="auto"/>
+      </w:tblBorders>
+    </w:tblPr>
+  </w:style>
 </w:styles>
 </file>
 

</xml_diff>